<commit_message>
Minor updates to documentation and some code cleanup.
git-svn-id: http://Marc-PC/svn/Full@324 85f15e0e-5137-b144-a863-98bd542365a3
</commit_message>
<xml_diff>
--- a/trunk/stress-mortality/trunk/deploy/docs/LANDIS-II Stress Mortality Extension User Guide v1.0.docx
+++ b/trunk/stress-mortality/trunk/deploy/docs/LANDIS-II Stress Mortality Extension User Guide v1.0.docx
@@ -45,15 +45,7 @@
         <w:jc w:val="center"/>
       </w:pPr>
       <w:r>
-        <w:t xml:space="preserve">Doug </w:t>
-      </w:r>
-      <w:proofErr w:type="spellStart"/>
-      <w:r>
-        <w:t>Shinneman</w:t>
-      </w:r>
-      <w:proofErr w:type="spellEnd"/>
-      <w:r>
-        <w:t>, US Geological Survey</w:t>
+        <w:t>Doug Shinneman, US Geological Survey</w:t>
       </w:r>
     </w:p>
     <w:p>
@@ -68,13 +60,8 @@
       <w:pPr>
         <w:jc w:val="center"/>
       </w:pPr>
-      <w:proofErr w:type="spellStart"/>
-      <w:r>
-        <w:t>Jian</w:t>
-      </w:r>
-      <w:proofErr w:type="spellEnd"/>
-      <w:r>
-        <w:t xml:space="preserve"> Yang, University of Nevada - Reno</w:t>
+      <w:r>
+        <w:t>Jian Yang, University of Nevada - Reno</w:t>
       </w:r>
     </w:p>
     <w:p>
@@ -2107,28 +2094,26 @@
         <w:t>conditions.</w:t>
       </w:r>
       <w:r>
-        <w:t xml:space="preserve">  Stress conditions can be triggered by many different exogenous factors (</w:t>
-      </w:r>
-      <w:proofErr w:type="spellStart"/>
-      <w:r>
-        <w:t>e.g</w:t>
-      </w:r>
-      <w:proofErr w:type="spellEnd"/>
-      <w:proofErr w:type="gramStart"/>
-      <w:r>
-        <w:t>,,</w:t>
-      </w:r>
-      <w:proofErr w:type="gramEnd"/>
-      <w:r>
-        <w:t xml:space="preserve"> heat stress, introduced species that are pervasive.).  The extension was initially </w:t>
-      </w:r>
-      <w:proofErr w:type="gramStart"/>
-      <w:r>
-        <w:t>developed  to</w:t>
-      </w:r>
-      <w:proofErr w:type="gramEnd"/>
-      <w:r>
-        <w:t xml:space="preserve"> simulate stress due to drought although the logic is general enough to be used for multiple purposes.</w:t>
+        <w:t xml:space="preserve">  Stress conditions can be triggered by many different exogenous factors (e.g,, heat stress, introduced species that are pervasive.).  The extension was initially developed to simulate stress due to drought although the logic is general enough to be used for multiple purposes.</w:t>
+      </w:r>
+    </w:p>
+    <w:p>
+      <w:pPr>
+        <w:pStyle w:val="textbody"/>
+      </w:pPr>
+      <w:r>
+        <w:t>The stress extension does not include any spatial processes.  It determines whether stress is occurring, determines the effect on individual cohorts, and modifies or kills the cohorts.  Stress can occur at different time and for different species in each ecoregion.</w:t>
+      </w:r>
+    </w:p>
+    <w:p>
+      <w:pPr>
+        <w:pStyle w:val="textbody"/>
+      </w:pPr>
+      <w:r>
+        <w:t>There is no stress intensity.  A stress is either occurring or not occurring.  If a stress occurs f</w:t>
+      </w:r>
+      <w:r>
+        <w:t>or an ecoregion and species, a biomass reduction is applied dependent upon age.  If the cumulative stress exceeds a designated threshold within the current year plus three prior years, the cohort is killed.</w:t>
       </w:r>
     </w:p>
     <w:p>
@@ -2138,50 +2123,33 @@
       </w:pPr>
       <w:bookmarkStart w:id="6" w:name="_Toc298396942"/>
       <w:r>
-        <w:t>Drought Years</w:t>
-      </w:r>
-      <w:bookmarkEnd w:id="6"/>
-    </w:p>
-    <w:p>
-      <w:pPr>
-        <w:pStyle w:val="textbody"/>
-      </w:pPr>
-      <w:r>
-        <w:t xml:space="preserve">The extension </w:t>
-      </w:r>
-      <w:r>
-        <w:t>uses the number of drought years per decade provided by the Drought Generator Extension.  The user can specify a minimum number of drought years below which drought has no impact on biomass, mortality or establishment.</w:t>
-      </w:r>
-    </w:p>
+        <w:t>Time Step</w:t>
+      </w:r>
+    </w:p>
+    <w:p>
+      <w:pPr>
+        <w:pStyle w:val="textbody"/>
+      </w:pPr>
+      <w:r>
+        <w:t>The extension has a fixed annual time step.  Therefore, the user does not need to indicate the time step.</w:t>
+      </w:r>
+    </w:p>
+    <w:bookmarkEnd w:id="6"/>
     <w:p>
       <w:pPr>
         <w:pStyle w:val="Heading3"/>
         <w:ind w:left="720" w:hanging="720"/>
       </w:pPr>
-      <w:bookmarkStart w:id="7" w:name="_Toc298396943"/>
-      <w:r>
-        <w:t>Biomass Removal</w:t>
-      </w:r>
-      <w:bookmarkEnd w:id="7"/>
-    </w:p>
-    <w:p>
-      <w:pPr>
-        <w:pStyle w:val="textbody"/>
-      </w:pPr>
-      <w:r>
-        <w:t xml:space="preserve">The removal of biomass from cohorts depends on the amount of drought (drought years per decade) and on the specific species.  The predicted percent mortality for a species is calculated from species specific inputs that define the relationship between the predictor (number of drought years) and the result (percent mortality).  Users supply estimates for the intercept and slope of this relationship, along with standard errors for each estimated parameter.  These parameters are used to generate a range of mortality values based on the </w:t>
-      </w:r>
-      <w:r>
-        <w:t>number of drought years.  The actual value used is chosen from within that range based on the age of the oldest cohort of the species.  The closer the oldest cohort is to its longevity, the greater the resulting percent mortality.</w:t>
-      </w:r>
-    </w:p>
-    <w:p>
-      <w:pPr>
-        <w:pStyle w:val="textbody"/>
-      </w:pPr>
-      <w:r>
-        <w:lastRenderedPageBreak/>
-        <w:t>Once the percent mortality has been calculated for a given species, the appropriate amount of biomass is removed starting with the oldest cohort.  Cohorts are completely or partially removed until the target amount of biomass is removed.  If the amount of biomass to be removed from a cohort is &gt; 90% of the cohort’s total biomass, the entire cohort is removed.  The removal of biomass can result in cohort mortality, but does not always.</w:t>
+      <w:r>
+        <w:t>Onset of Stress</w:t>
+      </w:r>
+    </w:p>
+    <w:p>
+      <w:pPr>
+        <w:pStyle w:val="textbody"/>
+      </w:pPr>
+      <w:r>
+        <w:t>Stress can begin at any year and for any species and ecoregion.  These years do not need to be consecutive nor do they need to follow the time step of any other extension, including succession.  The duration of stress is similarly flexible with a minimum duration of one year.</w:t>
       </w:r>
     </w:p>
     <w:p>
@@ -2189,71 +2157,112 @@
         <w:pStyle w:val="Heading3"/>
         <w:ind w:left="720" w:hanging="720"/>
       </w:pPr>
-      <w:bookmarkStart w:id="8" w:name="_Toc298396944"/>
-      <w:r>
-        <w:t>Establishment Modification</w:t>
+      <w:bookmarkStart w:id="7" w:name="_Toc298396943"/>
+      <w:r>
+        <w:lastRenderedPageBreak/>
+        <w:t xml:space="preserve">Partial </w:t>
+      </w:r>
+      <w:r>
+        <w:t>Biomass Removal</w:t>
+      </w:r>
+      <w:bookmarkEnd w:id="7"/>
+    </w:p>
+    <w:p>
+      <w:pPr>
+        <w:pStyle w:val="textbody"/>
+      </w:pPr>
+      <w:r>
+        <w:t>The removal of biomass from cohorts depends on the species</w:t>
+      </w:r>
+      <w:r>
+        <w:t xml:space="preserve"> and age of each cohort</w:t>
+      </w:r>
+      <w:r>
+        <w:t xml:space="preserve">.  The </w:t>
+      </w:r>
+      <w:r>
+        <w:t xml:space="preserve">fraction of biomass to be removed (e.g., a portion of the total cohort) </w:t>
+      </w:r>
+      <w:r>
+        <w:t xml:space="preserve">for a species </w:t>
+      </w:r>
+      <w:r>
+        <w:t xml:space="preserve">and age </w:t>
+      </w:r>
+      <w:r>
+        <w:t xml:space="preserve">is </w:t>
+      </w:r>
+      <w:r>
+        <w:t xml:space="preserve">determined by an </w:t>
+      </w:r>
+      <w:r>
+        <w:t>input table</w:t>
+      </w:r>
+      <w:r>
+        <w:t xml:space="preserve">.  </w:t>
+      </w:r>
+    </w:p>
+    <w:p>
+      <w:pPr>
+        <w:pStyle w:val="Heading3"/>
+        <w:ind w:left="720" w:hanging="720"/>
+      </w:pPr>
+      <w:r>
+        <w:t>Cumulative Mortality</w:t>
+      </w:r>
+    </w:p>
+    <w:p>
+      <w:pPr>
+        <w:pStyle w:val="textbody"/>
+      </w:pPr>
+      <w:r>
+        <w:t>A cohort may be killed if the cumulative fraction of biomass removed (above) exceeds a threshold determined by the user</w:t>
+      </w:r>
+      <w:r>
+        <w:t>.</w:t>
+      </w:r>
+      <w:r>
+        <w:t xml:space="preserve">  Only the current year and the three previous years are taken into consideration when calculating cumulative stress.  Stress need not be consecutive within this four year window to be cumulative, i.e., one good year will not necessarily ‘rescue’ a cohort.</w:t>
+      </w:r>
+    </w:p>
+    <w:p>
+      <w:pPr>
+        <w:pStyle w:val="Heading2"/>
+      </w:pPr>
+      <w:bookmarkStart w:id="8" w:name="_Toc298396945"/>
+      <w:r>
+        <w:t>References</w:t>
       </w:r>
       <w:bookmarkEnd w:id="8"/>
     </w:p>
     <w:p>
       <w:pPr>
-        <w:pStyle w:val="textbody"/>
-      </w:pPr>
-      <w:r>
-        <w:t xml:space="preserve">The user specifies a drought sensitivity class (1-3) for each species, which determine the influence drought has on seedlings, which is reflected in reduced establishment.  Class 1 is insensitive to drought and has no establishment modification.  Class 2 is moderately sensitive to drought and has establishment reduced by 50%.  Class 3 is sensitive to drought and has establishment reduced by 100%.  Establishment modifications only occur if the number of drought years exceeds the minimum threshold, and the modifications are only applied to a single succession </w:t>
-      </w:r>
-      <w:proofErr w:type="spellStart"/>
-      <w:r>
-        <w:t>timestep</w:t>
-      </w:r>
-      <w:proofErr w:type="spellEnd"/>
-      <w:r>
-        <w:t xml:space="preserve">.  Therefore it is important that the drought extensions and the succession extension be run with the same </w:t>
-      </w:r>
-      <w:proofErr w:type="spellStart"/>
-      <w:r>
-        <w:t>timestep</w:t>
-      </w:r>
-      <w:proofErr w:type="spellEnd"/>
-      <w:r>
-        <w:t>.</w:t>
-      </w:r>
-    </w:p>
-    <w:p>
-      <w:pPr>
         <w:pStyle w:val="Heading2"/>
       </w:pPr>
-      <w:bookmarkStart w:id="9" w:name="_Toc298396945"/>
-      <w:r>
-        <w:t>References</w:t>
+      <w:bookmarkStart w:id="9" w:name="_Toc298396946"/>
+      <w:r>
+        <w:t>Acknowledgments</w:t>
       </w:r>
       <w:bookmarkEnd w:id="9"/>
     </w:p>
     <w:p>
       <w:pPr>
-        <w:pStyle w:val="Heading2"/>
-      </w:pPr>
-      <w:bookmarkStart w:id="10" w:name="_Toc298396946"/>
-      <w:r>
-        <w:t>Acknowledgments</w:t>
-      </w:r>
-      <w:bookmarkEnd w:id="10"/>
-    </w:p>
-    <w:p>
-      <w:pPr>
-        <w:pStyle w:val="textbody"/>
-      </w:pPr>
+        <w:pStyle w:val="textbody"/>
+      </w:pPr>
+      <w:r>
+        <w:t>This research was funded the US Geological Survey program:</w:t>
+      </w:r>
     </w:p>
     <w:p>
       <w:pPr>
         <w:pStyle w:val="Heading1"/>
       </w:pPr>
-      <w:bookmarkStart w:id="11" w:name="_Toc298396947"/>
+      <w:bookmarkStart w:id="10" w:name="_Toc298396947"/>
       <w:r>
         <w:lastRenderedPageBreak/>
         <w:t>Parameter Input File</w:t>
       </w:r>
-      <w:bookmarkEnd w:id="11"/>
+      <w:bookmarkEnd w:id="10"/>
     </w:p>
     <w:p>
       <w:pPr>
@@ -2287,13 +2296,11 @@
       <w:pPr>
         <w:pStyle w:val="Heading2"/>
       </w:pPr>
-      <w:bookmarkStart w:id="12" w:name="_Toc298396948"/>
-      <w:proofErr w:type="spellStart"/>
+      <w:bookmarkStart w:id="11" w:name="_Toc298396948"/>
       <w:r>
         <w:t>LandisData</w:t>
       </w:r>
-      <w:bookmarkEnd w:id="12"/>
-      <w:proofErr w:type="spellEnd"/>
+      <w:bookmarkEnd w:id="11"/>
     </w:p>
     <w:p>
       <w:pPr>
@@ -2306,13 +2313,13 @@
         <w:rPr>
           <w:rFonts w:ascii="Courier New" w:hAnsi="Courier New" w:cs="Courier New"/>
         </w:rPr>
-        <w:t xml:space="preserve">"Drought </w:t>
-      </w:r>
-      <w:r>
-        <w:rPr>
-          <w:rFonts w:ascii="Courier New" w:hAnsi="Courier New" w:cs="Courier New"/>
-        </w:rPr>
-        <w:t>Disturbance</w:t>
+        <w:t>"</w:t>
+      </w:r>
+      <w:r>
+        <w:rPr>
+          <w:rFonts w:ascii="Courier New" w:hAnsi="Courier New" w:cs="Courier New"/>
+        </w:rPr>
+        <w:t>Stress Mortality</w:t>
       </w:r>
       <w:r>
         <w:rPr>
@@ -2332,92 +2339,128 @@
       <w:pPr>
         <w:pStyle w:val="Heading2"/>
       </w:pPr>
-      <w:bookmarkStart w:id="13" w:name="_Toc298396949"/>
-      <w:proofErr w:type="spellStart"/>
-      <w:r>
-        <w:t>Timestep</w:t>
-      </w:r>
-      <w:bookmarkEnd w:id="13"/>
-      <w:proofErr w:type="spellEnd"/>
-    </w:p>
-    <w:p>
-      <w:pPr>
-        <w:pStyle w:val="textbody"/>
-      </w:pPr>
-      <w:r>
-        <w:t xml:space="preserve">This parameter is the extension’s </w:t>
-      </w:r>
-      <w:proofErr w:type="spellStart"/>
-      <w:r>
-        <w:t>timestep</w:t>
-      </w:r>
-      <w:proofErr w:type="spellEnd"/>
-      <w:r>
-        <w:t>. Value: integer &gt; 0. Units: years.</w:t>
+      <w:r>
+        <w:t>Stress</w:t>
+      </w:r>
+      <w:r>
+        <w:t xml:space="preserve"> </w:t>
+      </w:r>
+      <w:r>
+        <w:t>Onset</w:t>
+      </w:r>
+      <w:r>
+        <w:t xml:space="preserve"> </w:t>
+      </w:r>
+      <w:r>
+        <w:t>Table</w:t>
+      </w:r>
+    </w:p>
+    <w:p>
+      <w:pPr>
+        <w:pStyle w:val="textbody"/>
+      </w:pPr>
+      <w:r>
+        <w:t xml:space="preserve">This </w:t>
+      </w:r>
+      <w:r>
+        <w:t>table contains the year, ecoregion, and species during which stress occurs</w:t>
+      </w:r>
+      <w:r>
+        <w:t>.</w:t>
+      </w:r>
+      <w:r>
+        <w:t xml:space="preserve">  The first column is year beginning from simulation year 1.  </w:t>
+      </w:r>
+      <w:r>
+        <w:t>The second column is the ecoregion name and must match one of the ecoregion names defined for the scenario.  The third column is species and must match one of the species defined for the scenario.</w:t>
       </w:r>
     </w:p>
     <w:p>
       <w:pPr>
         <w:pStyle w:val="Heading2"/>
       </w:pPr>
-      <w:bookmarkStart w:id="14" w:name="_Toc298396950"/>
-      <w:proofErr w:type="spellStart"/>
-      <w:r>
-        <w:t>MinDroughtYears</w:t>
-      </w:r>
-      <w:bookmarkEnd w:id="14"/>
-      <w:proofErr w:type="spellEnd"/>
-    </w:p>
-    <w:p>
-      <w:pPr>
-        <w:pStyle w:val="textbody"/>
-      </w:pPr>
-      <w:r>
-        <w:t>This parameter defines the minimum number of drought years per decade that are required for drought to have any impact on biomass or establishment.</w:t>
+      <w:r>
+        <w:t>Partial Mortality Table</w:t>
+      </w:r>
+    </w:p>
+    <w:p>
+      <w:pPr>
+        <w:pStyle w:val="textbody"/>
+      </w:pPr>
+      <w:r>
+        <w:t xml:space="preserve">The partial mortality table contains a list of the species for which stress will apply.  The species name is followed by a </w:t>
+      </w:r>
+      <w:r>
+        <w:rPr>
+          <w:b/>
+        </w:rPr>
+        <w:t>fraction cohort removal</w:t>
+      </w:r>
+      <w:r>
+        <w:t xml:space="preserve"> and the corresponding cohort ages.  The fraction cohort removal must be between 0.0 and 1.0.  The cohort ages are in parentheses and can be given as a range (50-75) or given a less than or greater than comparative (&gt;150) (&lt;25).  They need not be mutually exclusive.  Only the greater than (&gt;) and less than (&lt;) inequality comparatives are allowed within the input file (e.g., greater than or equal to, &gt;=, will causes errors).  Greater than (&gt;) is implemented as greater than or equal to, whereas less than (&lt;) is always less than.  Ranges are treated as greater than or equal to the lower value of the range, and less than the upper value of the range.</w:t>
+      </w:r>
+    </w:p>
+    <w:p>
+      <w:pPr>
+        <w:pStyle w:val="textbody"/>
+        <w:rPr>
+          <w:b/>
+        </w:rPr>
+      </w:pPr>
+      <w:r>
+        <w:rPr>
+          <w:b/>
+        </w:rPr>
+        <w:t xml:space="preserve">Note:  There </w:t>
+      </w:r>
+      <w:r>
+        <w:rPr>
+          <w:b/>
+        </w:rPr>
+        <w:t xml:space="preserve">CANNOT </w:t>
+      </w:r>
+      <w:r>
+        <w:rPr>
+          <w:b/>
+        </w:rPr>
+        <w:t xml:space="preserve">be any spaces between the </w:t>
+      </w:r>
+      <w:r>
+        <w:rPr>
+          <w:b/>
+        </w:rPr>
+        <w:t xml:space="preserve">fraction cohort removal </w:t>
+      </w:r>
+      <w:r>
+        <w:rPr>
+          <w:b/>
+        </w:rPr>
+        <w:t>and the open parentheses.</w:t>
       </w:r>
     </w:p>
     <w:p>
       <w:pPr>
         <w:pStyle w:val="Heading2"/>
       </w:pPr>
-      <w:bookmarkStart w:id="15" w:name="_Toc298396951"/>
-      <w:proofErr w:type="spellStart"/>
-      <w:r>
-        <w:t>SpeciesParameters</w:t>
-      </w:r>
-      <w:bookmarkEnd w:id="15"/>
-      <w:proofErr w:type="spellEnd"/>
-    </w:p>
-    <w:p>
-      <w:pPr>
-        <w:pStyle w:val="textbody"/>
-      </w:pPr>
-      <w:r>
-        <w:t xml:space="preserve">This </w:t>
-      </w:r>
-      <w:r>
-        <w:t xml:space="preserve">table defines the intercept (Y), intercept standard error (Y_SE), slope (B), slope standard error (B_SE) and drought sensitivity for each species.  The intercept and slope parameter define the relationship between number of drought years and percent mortality.  The drought sensitivity </w:t>
-      </w:r>
-      <w:proofErr w:type="gramStart"/>
-      <w:r>
-        <w:t>class (1-3) determine</w:t>
-      </w:r>
-      <w:proofErr w:type="gramEnd"/>
-      <w:r>
-        <w:t xml:space="preserve"> the relative sensitivity of seedlings to drought.</w:t>
-      </w:r>
-    </w:p>
-    <w:p>
-      <w:pPr>
-        <w:pStyle w:val="Heading2"/>
-      </w:pPr>
-      <w:bookmarkStart w:id="16" w:name="_Toc298396952"/>
-      <w:proofErr w:type="spellStart"/>
+      <w:bookmarkStart w:id="12" w:name="_Toc298396952"/>
       <w:r>
         <w:t>MapName</w:t>
       </w:r>
-      <w:bookmarkEnd w:id="16"/>
-      <w:proofErr w:type="spellEnd"/>
+      <w:bookmarkEnd w:id="12"/>
+    </w:p>
+    <w:p>
+      <w:pPr>
+        <w:pStyle w:val="textbody"/>
+        <w:rPr>
+          <w:b/>
+        </w:rPr>
+      </w:pPr>
+      <w:r>
+        <w:rPr>
+          <w:b/>
+        </w:rPr>
+        <w:t>Note:  This is not currently functioning.</w:t>
+      </w:r>
     </w:p>
     <w:p>
       <w:pPr>
@@ -2427,10 +2470,10 @@
         <w:t xml:space="preserve">This file parameter is the template for the names of the </w:t>
       </w:r>
       <w:r>
-        <w:t xml:space="preserve">drought </w:t>
-      </w:r>
-      <w:r>
-        <w:t xml:space="preserve">biomass removed </w:t>
+        <w:t>stress induced biomass removal</w:t>
+      </w:r>
+      <w:r>
+        <w:t xml:space="preserve"> </w:t>
       </w:r>
       <w:r>
         <w:t>output map. The parameter value must include the variable</w:t>
@@ -2441,7 +2484,6 @@
       <w:r>
         <w:t>“</w:t>
       </w:r>
-      <w:proofErr w:type="spellStart"/>
       <w:r>
         <w:rPr>
           <w:b/>
@@ -2449,7 +2491,6 @@
         </w:rPr>
         <w:t>timestep</w:t>
       </w:r>
-      <w:proofErr w:type="spellEnd"/>
       <w:r>
         <w:t xml:space="preserve">” to ensure that the maps have unique names (see section 3.1.8.1 </w:t>
       </w:r>
@@ -2474,201 +2515,464 @@
         <w:t>).</w:t>
       </w:r>
       <w:r>
-        <w:t xml:space="preserve">  The user must indicate the file extension.  The user must also include sub-directory name(s) as needed.</w:t>
+        <w:t xml:space="preserve">  The </w:t>
+      </w:r>
+      <w:r>
+        <w:lastRenderedPageBreak/>
+        <w:t>user must indicate the file extension.  The user must also include sub-directory name(s) as needed.</w:t>
       </w:r>
     </w:p>
     <w:p>
       <w:pPr>
         <w:pStyle w:val="Heading2"/>
       </w:pPr>
-      <w:bookmarkStart w:id="17" w:name="_Toc298396953"/>
-      <w:proofErr w:type="spellStart"/>
+      <w:bookmarkStart w:id="13" w:name="_Toc298396953"/>
       <w:r>
         <w:t>LogFile</w:t>
       </w:r>
-      <w:bookmarkEnd w:id="17"/>
-      <w:proofErr w:type="spellEnd"/>
-    </w:p>
-    <w:p>
-      <w:pPr>
-        <w:pStyle w:val="textbody"/>
-      </w:pPr>
-      <w:r>
-        <w:t>The file parameter is the name of the extension’s log file (see section 3.2).</w:t>
-      </w:r>
-    </w:p>
-    <w:p>
-      <w:pPr>
-        <w:pStyle w:val="Heading1"/>
-      </w:pPr>
-      <w:bookmarkStart w:id="18" w:name="_Toc298396954"/>
-      <w:r>
-        <w:lastRenderedPageBreak/>
-        <w:t>Output Files</w:t>
-      </w:r>
-      <w:bookmarkEnd w:id="18"/>
-    </w:p>
-    <w:p>
-      <w:pPr>
-        <w:pStyle w:val="textbody"/>
-      </w:pPr>
-      <w:r>
-        <w:rPr>
-          <w:sz w:val="22"/>
-          <w:szCs w:val="22"/>
-        </w:rPr>
-        <w:t xml:space="preserve">The drought </w:t>
-      </w:r>
-      <w:r>
-        <w:rPr>
-          <w:sz w:val="22"/>
-          <w:szCs w:val="22"/>
-        </w:rPr>
-        <w:t>disturbance</w:t>
-      </w:r>
-      <w:r>
-        <w:rPr>
-          <w:sz w:val="22"/>
-          <w:szCs w:val="22"/>
-        </w:rPr>
-        <w:t xml:space="preserve"> extension generates two types of output files: a) a map of </w:t>
-      </w:r>
-      <w:r>
-        <w:rPr>
-          <w:sz w:val="22"/>
-          <w:szCs w:val="22"/>
-        </w:rPr>
-        <w:t>the biomass removed</w:t>
-      </w:r>
-      <w:r>
-        <w:rPr>
-          <w:sz w:val="22"/>
-          <w:szCs w:val="22"/>
-        </w:rPr>
-        <w:t xml:space="preserve"> for each time step, and b) a log of </w:t>
-      </w:r>
-      <w:r>
-        <w:rPr>
-          <w:sz w:val="22"/>
-          <w:szCs w:val="22"/>
-        </w:rPr>
-        <w:t xml:space="preserve">biomass removed by species for each </w:t>
-      </w:r>
-      <w:proofErr w:type="spellStart"/>
-      <w:r>
-        <w:rPr>
-          <w:sz w:val="22"/>
-          <w:szCs w:val="22"/>
-        </w:rPr>
-        <w:t>timestep</w:t>
-      </w:r>
-      <w:proofErr w:type="spellEnd"/>
-      <w:r>
-        <w:rPr>
-          <w:sz w:val="22"/>
-          <w:szCs w:val="22"/>
-        </w:rPr>
-        <w:t xml:space="preserve"> for the entire scenario.</w:t>
-      </w:r>
-    </w:p>
-    <w:p>
-      <w:pPr>
-        <w:pStyle w:val="Heading2"/>
-      </w:pPr>
-      <w:bookmarkStart w:id="19" w:name="_Toc298396955"/>
-      <w:r>
-        <w:t>Drought Years per Decade Maps</w:t>
-      </w:r>
-      <w:bookmarkEnd w:id="19"/>
-    </w:p>
-    <w:p>
-      <w:pPr>
-        <w:pStyle w:val="textbody"/>
-      </w:pPr>
-      <w:r>
-        <w:t xml:space="preserve">The map of </w:t>
-      </w:r>
-      <w:r>
-        <w:t>drought biomass removed</w:t>
-      </w:r>
-      <w:r>
-        <w:t xml:space="preserve"> represents the</w:t>
-      </w:r>
-      <w:r>
-        <w:t xml:space="preserve"> amount of biomass (across all species) that was removed due to drought.  </w:t>
-      </w:r>
-      <w:r>
-        <w:t>Non-active sites have a value of 0 in all maps.  A map is pro</w:t>
-      </w:r>
-      <w:r>
-        <w:t>duced for each drought disturbance</w:t>
-      </w:r>
-      <w:r>
-        <w:t xml:space="preserve"> time step.</w:t>
-      </w:r>
-    </w:p>
-    <w:p>
-      <w:pPr>
-        <w:pStyle w:val="Heading2"/>
-      </w:pPr>
-      <w:bookmarkStart w:id="20" w:name="_Toc298396956"/>
-      <w:r>
-        <w:t>Drought Generator Log</w:t>
-      </w:r>
-      <w:bookmarkEnd w:id="20"/>
-    </w:p>
-    <w:p>
-      <w:pPr>
-        <w:pStyle w:val="textbody"/>
-      </w:pPr>
-      <w:r>
-        <w:t xml:space="preserve">The log is a text file that contains information about the </w:t>
-      </w:r>
-      <w:r>
-        <w:t xml:space="preserve">biomass removed for each species </w:t>
-      </w:r>
-      <w:r>
-        <w:t xml:space="preserve">for each </w:t>
-      </w:r>
-      <w:proofErr w:type="spellStart"/>
-      <w:r>
-        <w:t>timestep</w:t>
-      </w:r>
-      <w:proofErr w:type="spellEnd"/>
-      <w:r>
-        <w:t xml:space="preserve"> over the course of the scenario.</w:t>
-      </w:r>
-      <w:r>
-        <w:t xml:space="preserve">  The log includes columns for the number of drought years (</w:t>
-      </w:r>
-      <w:proofErr w:type="spellStart"/>
-      <w:r>
-        <w:t>Avg_DY</w:t>
-      </w:r>
-      <w:proofErr w:type="spellEnd"/>
-      <w:r>
-        <w:t>), biomass removed for each species, total biomass removed across all species, number of cohorts killed for each species, total cohorts killed across all species, and the extra biomass removed for each species.  Extra biomass is the additional biomass that is removed when a cohort that has &gt;90% of its biomass targeted for removal, and is instead completely removed.</w:t>
-      </w:r>
-      <w:r>
-        <w:t xml:space="preserve">  The information is stored as comma-separated values (CSV).</w:t>
-      </w:r>
-    </w:p>
-    <w:p>
-      <w:pPr>
-        <w:pStyle w:val="textbody"/>
-      </w:pPr>
+      <w:bookmarkEnd w:id="13"/>
+    </w:p>
+    <w:p>
+      <w:pPr>
+        <w:pStyle w:val="textbody"/>
+      </w:pPr>
+      <w:r>
+        <w:t>The file parameter is the name of the extension’s log file.</w:t>
+      </w:r>
+      <w:r>
+        <w:t xml:space="preserve">  The log file contains biomass removed by species and total and the number of cohorts killed by species and total.  These data are arranged by time step.</w:t>
+      </w:r>
     </w:p>
     <w:p>
       <w:pPr>
         <w:pStyle w:val="Heading1"/>
         <w:ind w:left="0"/>
       </w:pPr>
-      <w:bookmarkStart w:id="21" w:name="_Toc298396957"/>
+      <w:bookmarkStart w:id="14" w:name="_Toc298396957"/>
       <w:r>
         <w:lastRenderedPageBreak/>
         <w:t>Example File</w:t>
       </w:r>
-      <w:bookmarkEnd w:id="21"/>
+      <w:bookmarkEnd w:id="14"/>
+    </w:p>
+    <w:p>
+      <w:pPr>
+        <w:pStyle w:val="textbody"/>
+        <w:rPr>
+          <w:rFonts w:ascii="Courier New" w:hAnsi="Courier New" w:cs="Courier New"/>
+        </w:rPr>
+      </w:pPr>
+      <w:r>
+        <w:rPr>
+          <w:rFonts w:ascii="Courier New" w:hAnsi="Courier New" w:cs="Courier New"/>
+        </w:rPr>
+        <w:t>LandisData "Stress Mortality"</w:t>
+      </w:r>
+    </w:p>
+    <w:p>
+      <w:pPr>
+        <w:pStyle w:val="textbody"/>
+        <w:rPr>
+          <w:rFonts w:ascii="Courier New" w:hAnsi="Courier New" w:cs="Courier New"/>
+        </w:rPr>
+      </w:pPr>
+    </w:p>
+    <w:p>
+      <w:pPr>
+        <w:pStyle w:val="textbody"/>
+        <w:rPr>
+          <w:rFonts w:ascii="Courier New" w:hAnsi="Courier New" w:cs="Courier New"/>
+        </w:rPr>
+      </w:pPr>
+      <w:r>
+        <w:rPr>
+          <w:rFonts w:ascii="Courier New" w:hAnsi="Courier New" w:cs="Courier New"/>
+        </w:rPr>
+        <w:t>StressOnsetTable</w:t>
+      </w:r>
+    </w:p>
+    <w:p>
+      <w:pPr>
+        <w:pStyle w:val="textbody"/>
+        <w:rPr>
+          <w:rFonts w:ascii="Courier New" w:hAnsi="Courier New" w:cs="Courier New"/>
+        </w:rPr>
+      </w:pPr>
+      <w:r>
+        <w:rPr>
+          <w:rFonts w:ascii="Courier New" w:hAnsi="Courier New" w:cs="Courier New"/>
+        </w:rPr>
+        <w:t>&gt;&gt;year landtype  species</w:t>
+      </w:r>
+    </w:p>
+    <w:p>
+      <w:pPr>
+        <w:pStyle w:val="textbody"/>
+        <w:rPr>
+          <w:rFonts w:ascii="Courier New" w:hAnsi="Courier New" w:cs="Courier New"/>
+        </w:rPr>
+      </w:pPr>
+      <w:r>
+        <w:rPr>
+          <w:rFonts w:ascii="Courier New" w:hAnsi="Courier New" w:cs="Courier New"/>
+        </w:rPr>
+        <w:t>&gt;&gt; -------- -------------</w:t>
+      </w:r>
+    </w:p>
+    <w:p>
+      <w:pPr>
+        <w:pStyle w:val="textbody"/>
+        <w:rPr>
+          <w:rFonts w:ascii="Courier New" w:hAnsi="Courier New" w:cs="Courier New"/>
+        </w:rPr>
+      </w:pPr>
+      <w:r>
+        <w:rPr>
+          <w:rFonts w:ascii="Courier New" w:hAnsi="Courier New" w:cs="Courier New"/>
+        </w:rPr>
+        <w:t>2      eco1       abiebals</w:t>
+      </w:r>
+    </w:p>
+    <w:p>
+      <w:pPr>
+        <w:pStyle w:val="textbody"/>
+        <w:rPr>
+          <w:rFonts w:ascii="Courier New" w:hAnsi="Courier New" w:cs="Courier New"/>
+        </w:rPr>
+      </w:pPr>
+      <w:r>
+        <w:rPr>
+          <w:rFonts w:ascii="Courier New" w:hAnsi="Courier New" w:cs="Courier New"/>
+        </w:rPr>
+        <w:t>2      eco1       poputrem</w:t>
+      </w:r>
+    </w:p>
+    <w:p>
+      <w:pPr>
+        <w:pStyle w:val="textbody"/>
+        <w:rPr>
+          <w:rFonts w:ascii="Courier New" w:hAnsi="Courier New" w:cs="Courier New"/>
+        </w:rPr>
+      </w:pPr>
+      <w:r>
+        <w:rPr>
+          <w:rFonts w:ascii="Courier New" w:hAnsi="Courier New" w:cs="Courier New"/>
+        </w:rPr>
+        <w:t>20     eco1       abiebals</w:t>
+      </w:r>
+    </w:p>
+    <w:p>
+      <w:pPr>
+        <w:pStyle w:val="textbody"/>
+        <w:rPr>
+          <w:rFonts w:ascii="Courier New" w:hAnsi="Courier New" w:cs="Courier New"/>
+        </w:rPr>
+      </w:pPr>
+      <w:r>
+        <w:rPr>
+          <w:rFonts w:ascii="Courier New" w:hAnsi="Courier New" w:cs="Courier New"/>
+        </w:rPr>
+        <w:t>20     eco1       poputrem</w:t>
+      </w:r>
+    </w:p>
+    <w:p>
+      <w:pPr>
+        <w:pStyle w:val="textbody"/>
+        <w:rPr>
+          <w:rFonts w:ascii="Courier New" w:hAnsi="Courier New" w:cs="Courier New"/>
+        </w:rPr>
+      </w:pPr>
+      <w:r>
+        <w:rPr>
+          <w:rFonts w:ascii="Courier New" w:hAnsi="Courier New" w:cs="Courier New"/>
+        </w:rPr>
+        <w:t>21     eco1       poputrem</w:t>
+      </w:r>
+    </w:p>
+    <w:p>
+      <w:pPr>
+        <w:pStyle w:val="textbody"/>
+        <w:rPr>
+          <w:rFonts w:ascii="Courier New" w:hAnsi="Courier New" w:cs="Courier New"/>
+        </w:rPr>
+      </w:pPr>
+      <w:r>
+        <w:rPr>
+          <w:rFonts w:ascii="Courier New" w:hAnsi="Courier New" w:cs="Courier New"/>
+        </w:rPr>
+        <w:t>22     eco1       poputrem</w:t>
+      </w:r>
+    </w:p>
+    <w:p>
+      <w:pPr>
+        <w:pStyle w:val="textbody"/>
+        <w:rPr>
+          <w:rFonts w:ascii="Courier New" w:hAnsi="Courier New" w:cs="Courier New"/>
+        </w:rPr>
+      </w:pPr>
+      <w:r>
+        <w:rPr>
+          <w:rFonts w:ascii="Courier New" w:hAnsi="Courier New" w:cs="Courier New"/>
+        </w:rPr>
+        <w:t>23     eco1       abiebals</w:t>
+      </w:r>
+    </w:p>
+    <w:p>
+      <w:pPr>
+        <w:pStyle w:val="textbody"/>
+        <w:rPr>
+          <w:rFonts w:ascii="Courier New" w:hAnsi="Courier New" w:cs="Courier New"/>
+        </w:rPr>
+      </w:pPr>
+      <w:r>
+        <w:rPr>
+          <w:rFonts w:ascii="Courier New" w:hAnsi="Courier New" w:cs="Courier New"/>
+        </w:rPr>
+        <w:t>23     eco1       poputrem</w:t>
+      </w:r>
+    </w:p>
+    <w:p>
+      <w:pPr>
+        <w:pStyle w:val="textbody"/>
+        <w:rPr>
+          <w:rFonts w:ascii="Courier New" w:hAnsi="Courier New" w:cs="Courier New"/>
+        </w:rPr>
+      </w:pPr>
+      <w:r>
+        <w:rPr>
+          <w:rFonts w:ascii="Courier New" w:hAnsi="Courier New" w:cs="Courier New"/>
+        </w:rPr>
+        <w:t>2      eco2       poputrem</w:t>
+      </w:r>
+    </w:p>
+    <w:p>
+      <w:pPr>
+        <w:pStyle w:val="textbody"/>
+        <w:rPr>
+          <w:rFonts w:ascii="Courier New" w:hAnsi="Courier New" w:cs="Courier New"/>
+        </w:rPr>
+      </w:pPr>
+      <w:r>
+        <w:rPr>
+          <w:rFonts w:ascii="Courier New" w:hAnsi="Courier New" w:cs="Courier New"/>
+        </w:rPr>
+        <w:t>3      eco2       poputrem</w:t>
+      </w:r>
+    </w:p>
+    <w:p>
+      <w:pPr>
+        <w:pStyle w:val="textbody"/>
+        <w:rPr>
+          <w:rFonts w:ascii="Courier New" w:hAnsi="Courier New" w:cs="Courier New"/>
+        </w:rPr>
+      </w:pPr>
+      <w:r>
+        <w:rPr>
+          <w:rFonts w:ascii="Courier New" w:hAnsi="Courier New" w:cs="Courier New"/>
+        </w:rPr>
+        <w:t>4      eco2       poputrem</w:t>
+      </w:r>
+    </w:p>
+    <w:p>
+      <w:pPr>
+        <w:pStyle w:val="textbody"/>
+        <w:rPr>
+          <w:rFonts w:ascii="Courier New" w:hAnsi="Courier New" w:cs="Courier New"/>
+        </w:rPr>
+      </w:pPr>
+      <w:r>
+        <w:rPr>
+          <w:rFonts w:ascii="Courier New" w:hAnsi="Courier New" w:cs="Courier New"/>
+        </w:rPr>
+        <w:t>5      eco2       poputrem</w:t>
+      </w:r>
+    </w:p>
+    <w:p>
+      <w:pPr>
+        <w:pStyle w:val="textbody"/>
+        <w:rPr>
+          <w:rFonts w:ascii="Courier New" w:hAnsi="Courier New" w:cs="Courier New"/>
+        </w:rPr>
+      </w:pPr>
+      <w:r>
+        <w:rPr>
+          <w:rFonts w:ascii="Courier New" w:hAnsi="Courier New" w:cs="Courier New"/>
+        </w:rPr>
+        <w:t>20     eco2       poputrem</w:t>
+      </w:r>
+    </w:p>
+    <w:p>
+      <w:pPr>
+        <w:pStyle w:val="textbody"/>
+        <w:rPr>
+          <w:rFonts w:ascii="Courier New" w:hAnsi="Courier New" w:cs="Courier New"/>
+        </w:rPr>
+      </w:pPr>
+      <w:r>
+        <w:rPr>
+          <w:rFonts w:ascii="Courier New" w:hAnsi="Courier New" w:cs="Courier New"/>
+        </w:rPr>
+        <w:t>23     eco2       poputrem</w:t>
+      </w:r>
+    </w:p>
+    <w:p>
+      <w:pPr>
+        <w:pStyle w:val="textbody"/>
+        <w:rPr>
+          <w:rFonts w:ascii="Courier New" w:hAnsi="Courier New" w:cs="Courier New"/>
+        </w:rPr>
+      </w:pPr>
+    </w:p>
+    <w:p>
+      <w:pPr>
+        <w:pStyle w:val="textbody"/>
+        <w:rPr>
+          <w:rFonts w:ascii="Courier New" w:hAnsi="Courier New" w:cs="Courier New"/>
+        </w:rPr>
+      </w:pPr>
+    </w:p>
+    <w:p>
+      <w:pPr>
+        <w:pStyle w:val="textbody"/>
+        <w:rPr>
+          <w:rFonts w:ascii="Courier New" w:hAnsi="Courier New" w:cs="Courier New"/>
+        </w:rPr>
+      </w:pPr>
+      <w:r>
+        <w:rPr>
+          <w:rFonts w:ascii="Courier New" w:hAnsi="Courier New" w:cs="Courier New"/>
+        </w:rPr>
+        <w:t>PartialMortalityTable</w:t>
+      </w:r>
+    </w:p>
+    <w:p>
+      <w:pPr>
+        <w:pStyle w:val="textbody"/>
+        <w:rPr>
+          <w:rFonts w:ascii="Courier New" w:hAnsi="Courier New" w:cs="Courier New"/>
+        </w:rPr>
+      </w:pPr>
+      <w:r>
+        <w:rPr>
+          <w:rFonts w:ascii="Courier New" w:hAnsi="Courier New" w:cs="Courier New"/>
+        </w:rPr>
+        <w:t xml:space="preserve">&gt;&gt; species MortalityRate(Agegroup)  </w:t>
+      </w:r>
+    </w:p>
+    <w:p>
+      <w:pPr>
+        <w:pStyle w:val="textbody"/>
+        <w:rPr>
+          <w:rFonts w:ascii="Courier New" w:hAnsi="Courier New" w:cs="Courier New"/>
+        </w:rPr>
+      </w:pPr>
+      <w:r>
+        <w:rPr>
+          <w:rFonts w:ascii="Courier New" w:hAnsi="Courier New" w:cs="Courier New"/>
+        </w:rPr>
+        <w:t>abiebals  0.37(1-50) 0.2(&gt;50)</w:t>
+      </w:r>
+    </w:p>
+    <w:p>
+      <w:pPr>
+        <w:pStyle w:val="textbody"/>
+        <w:rPr>
+          <w:rFonts w:ascii="Courier New" w:hAnsi="Courier New" w:cs="Courier New"/>
+        </w:rPr>
+      </w:pPr>
+      <w:r>
+        <w:rPr>
+          <w:rFonts w:ascii="Courier New" w:hAnsi="Courier New" w:cs="Courier New"/>
+        </w:rPr>
+        <w:t>poputrem  0.37(1-40) 0.5(40-80)  0.63(&gt;80)</w:t>
+      </w:r>
+    </w:p>
+    <w:p>
+      <w:pPr>
+        <w:pStyle w:val="textbody"/>
+        <w:rPr>
+          <w:rFonts w:ascii="Courier New" w:hAnsi="Courier New" w:cs="Courier New"/>
+        </w:rPr>
+      </w:pPr>
+    </w:p>
+    <w:p>
+      <w:pPr>
+        <w:pStyle w:val="textbody"/>
+        <w:rPr>
+          <w:rFonts w:ascii="Courier New" w:hAnsi="Courier New" w:cs="Courier New"/>
+        </w:rPr>
+      </w:pPr>
+      <w:r>
+        <w:rPr>
+          <w:rFonts w:ascii="Courier New" w:hAnsi="Courier New" w:cs="Courier New"/>
+        </w:rPr>
+        <w:t>CompleteMortalityTable</w:t>
+      </w:r>
+    </w:p>
+    <w:p>
+      <w:pPr>
+        <w:pStyle w:val="textbody"/>
+        <w:rPr>
+          <w:rFonts w:ascii="Courier New" w:hAnsi="Courier New" w:cs="Courier New"/>
+        </w:rPr>
+      </w:pPr>
+      <w:r>
+        <w:rPr>
+          <w:rFonts w:ascii="Courier New" w:hAnsi="Courier New" w:cs="Courier New"/>
+        </w:rPr>
+        <w:lastRenderedPageBreak/>
+        <w:t>&gt;&gt; species CummulativeBiomassReduction(%) to trigger complete mortality</w:t>
+      </w:r>
+    </w:p>
+    <w:p>
+      <w:pPr>
+        <w:pStyle w:val="textbody"/>
+        <w:rPr>
+          <w:rFonts w:ascii="Courier New" w:hAnsi="Courier New" w:cs="Courier New"/>
+        </w:rPr>
+      </w:pPr>
+      <w:r>
+        <w:rPr>
+          <w:rFonts w:ascii="Courier New" w:hAnsi="Courier New" w:cs="Courier New"/>
+        </w:rPr>
+        <w:t>abiebals   90</w:t>
+      </w:r>
+    </w:p>
+    <w:p>
+      <w:pPr>
+        <w:pStyle w:val="textbody"/>
+        <w:rPr>
+          <w:rFonts w:ascii="Courier New" w:hAnsi="Courier New" w:cs="Courier New"/>
+        </w:rPr>
+      </w:pPr>
+      <w:r>
+        <w:rPr>
+          <w:rFonts w:ascii="Courier New" w:hAnsi="Courier New" w:cs="Courier New"/>
+        </w:rPr>
+        <w:t>poputrem   90</w:t>
+      </w:r>
+    </w:p>
+    <w:p>
+      <w:pPr>
+        <w:pStyle w:val="textbody"/>
+        <w:rPr>
+          <w:rFonts w:ascii="Courier New" w:hAnsi="Courier New" w:cs="Courier New"/>
+        </w:rPr>
+      </w:pPr>
+    </w:p>
+    <w:p>
+      <w:pPr>
+        <w:pStyle w:val="textbody"/>
+        <w:rPr>
+          <w:rFonts w:ascii="Courier New" w:hAnsi="Courier New" w:cs="Courier New"/>
+        </w:rPr>
+      </w:pPr>
+      <w:r>
+        <w:rPr>
+          <w:rFonts w:ascii="Courier New" w:hAnsi="Courier New" w:cs="Courier New"/>
+        </w:rPr>
+        <w:t>MapName  stress/stress-map-{timestep}.img  &lt;&lt; Currently no maps are being produced; a placeholder</w:t>
+      </w:r>
     </w:p>
     <w:p>
       <w:pPr>
@@ -2678,750 +2982,11 @@
           <w:rFonts w:ascii="Courier New" w:hAnsi="Courier New" w:cs="Courier New"/>
         </w:rPr>
       </w:pPr>
-      <w:proofErr w:type="spellStart"/>
-      <w:r>
-        <w:rPr>
-          <w:rFonts w:ascii="Courier New" w:hAnsi="Courier New" w:cs="Courier New"/>
-        </w:rPr>
-        <w:t>LandisData</w:t>
-      </w:r>
-      <w:proofErr w:type="spellEnd"/>
-      <w:r>
-        <w:rPr>
-          <w:rFonts w:ascii="Courier New" w:hAnsi="Courier New" w:cs="Courier New"/>
-        </w:rPr>
-        <w:t xml:space="preserve"> "Drought Disturbance"</w:t>
-      </w:r>
-    </w:p>
-    <w:p>
-      <w:pPr>
-        <w:pStyle w:val="textbody"/>
-        <w:ind w:left="0"/>
-        <w:rPr>
-          <w:rFonts w:ascii="Courier New" w:hAnsi="Courier New" w:cs="Courier New"/>
-        </w:rPr>
-      </w:pPr>
-    </w:p>
-    <w:p>
-      <w:pPr>
-        <w:pStyle w:val="textbody"/>
-        <w:ind w:left="0"/>
-        <w:rPr>
-          <w:rFonts w:ascii="Courier New" w:hAnsi="Courier New" w:cs="Courier New"/>
-        </w:rPr>
-      </w:pPr>
-      <w:proofErr w:type="spellStart"/>
-      <w:r>
-        <w:rPr>
-          <w:rFonts w:ascii="Courier New" w:hAnsi="Courier New" w:cs="Courier New"/>
-        </w:rPr>
-        <w:t>Timestep</w:t>
-      </w:r>
-      <w:proofErr w:type="spellEnd"/>
-      <w:r>
-        <w:rPr>
-          <w:rFonts w:ascii="Courier New" w:hAnsi="Courier New" w:cs="Courier New"/>
-        </w:rPr>
-        <w:t xml:space="preserve"> 10</w:t>
-      </w:r>
-    </w:p>
-    <w:p>
-      <w:pPr>
-        <w:pStyle w:val="textbody"/>
-        <w:ind w:left="0"/>
-        <w:rPr>
-          <w:rFonts w:ascii="Courier New" w:hAnsi="Courier New" w:cs="Courier New"/>
-        </w:rPr>
-      </w:pPr>
-    </w:p>
-    <w:p>
-      <w:pPr>
-        <w:pStyle w:val="textbody"/>
-        <w:ind w:left="0"/>
-        <w:rPr>
-          <w:rFonts w:ascii="Courier New" w:hAnsi="Courier New" w:cs="Courier New"/>
-        </w:rPr>
-      </w:pPr>
-      <w:proofErr w:type="spellStart"/>
-      <w:proofErr w:type="gramStart"/>
-      <w:r>
-        <w:rPr>
-          <w:rFonts w:ascii="Courier New" w:hAnsi="Courier New" w:cs="Courier New"/>
-        </w:rPr>
-        <w:t>MinDroughtYears</w:t>
-      </w:r>
-      <w:proofErr w:type="spellEnd"/>
-      <w:r>
-        <w:rPr>
-          <w:rFonts w:ascii="Courier New" w:hAnsi="Courier New" w:cs="Courier New"/>
-        </w:rPr>
-        <w:t xml:space="preserve">  2</w:t>
-      </w:r>
-      <w:proofErr w:type="gramEnd"/>
-    </w:p>
-    <w:p>
-      <w:pPr>
-        <w:pStyle w:val="textbody"/>
-        <w:ind w:left="0"/>
-        <w:rPr>
-          <w:rFonts w:ascii="Courier New" w:hAnsi="Courier New" w:cs="Courier New"/>
-        </w:rPr>
-      </w:pPr>
-    </w:p>
-    <w:p>
-      <w:pPr>
-        <w:pStyle w:val="textbody"/>
-        <w:ind w:left="0"/>
-        <w:rPr>
-          <w:rFonts w:ascii="Courier New" w:hAnsi="Courier New" w:cs="Courier New"/>
-        </w:rPr>
-      </w:pPr>
-      <w:proofErr w:type="spellStart"/>
-      <w:r>
-        <w:rPr>
-          <w:rFonts w:ascii="Courier New" w:hAnsi="Courier New" w:cs="Courier New"/>
-        </w:rPr>
-        <w:t>SpeciesParameters</w:t>
-      </w:r>
-      <w:proofErr w:type="spellEnd"/>
-    </w:p>
-    <w:p>
-      <w:pPr>
-        <w:pStyle w:val="textbody"/>
-        <w:ind w:left="0"/>
-        <w:rPr>
-          <w:rFonts w:ascii="Courier New" w:hAnsi="Courier New" w:cs="Courier New"/>
-        </w:rPr>
-      </w:pPr>
-      <w:r>
-        <w:rPr>
-          <w:rFonts w:ascii="Courier New" w:hAnsi="Courier New" w:cs="Courier New"/>
-        </w:rPr>
-        <w:t>&lt;&lt;</w:t>
-      </w:r>
-      <w:proofErr w:type="spellStart"/>
-      <w:r>
-        <w:rPr>
-          <w:rFonts w:ascii="Courier New" w:hAnsi="Courier New" w:cs="Courier New"/>
-        </w:rPr>
-        <w:t>SppName</w:t>
-      </w:r>
-      <w:proofErr w:type="spellEnd"/>
-      <w:r>
-        <w:rPr>
-          <w:rFonts w:ascii="Courier New" w:hAnsi="Courier New" w:cs="Courier New"/>
-        </w:rPr>
-        <w:t xml:space="preserve">   Y     Y_SE    B     B_</w:t>
-      </w:r>
-      <w:proofErr w:type="gramStart"/>
-      <w:r>
-        <w:rPr>
-          <w:rFonts w:ascii="Courier New" w:hAnsi="Courier New" w:cs="Courier New"/>
-        </w:rPr>
-        <w:t>SE  Sensitivity</w:t>
-      </w:r>
-      <w:proofErr w:type="gramEnd"/>
-    </w:p>
-    <w:p>
-      <w:pPr>
-        <w:pStyle w:val="textbody"/>
-        <w:ind w:left="0"/>
-        <w:rPr>
-          <w:rFonts w:ascii="Courier New" w:hAnsi="Courier New" w:cs="Courier New"/>
-        </w:rPr>
-      </w:pPr>
-      <w:proofErr w:type="spellStart"/>
-      <w:proofErr w:type="gramStart"/>
-      <w:r>
-        <w:rPr>
-          <w:rFonts w:ascii="Courier New" w:hAnsi="Courier New" w:cs="Courier New"/>
-        </w:rPr>
-        <w:t>abiebals</w:t>
-      </w:r>
-      <w:proofErr w:type="spellEnd"/>
-      <w:r>
-        <w:rPr>
-          <w:rFonts w:ascii="Courier New" w:hAnsi="Courier New" w:cs="Courier New"/>
-        </w:rPr>
-        <w:t xml:space="preserve">  -</w:t>
-      </w:r>
-      <w:proofErr w:type="gramEnd"/>
-      <w:r>
-        <w:rPr>
-          <w:rFonts w:ascii="Courier New" w:hAnsi="Courier New" w:cs="Courier New"/>
-        </w:rPr>
-        <w:t>0.757  0.025  0.098  0.006  2</w:t>
-      </w:r>
-    </w:p>
-    <w:p>
-      <w:pPr>
-        <w:pStyle w:val="textbody"/>
-        <w:ind w:left="0"/>
-        <w:rPr>
-          <w:rFonts w:ascii="Courier New" w:hAnsi="Courier New" w:cs="Courier New"/>
-        </w:rPr>
-      </w:pPr>
-      <w:proofErr w:type="spellStart"/>
-      <w:proofErr w:type="gramStart"/>
-      <w:r>
-        <w:rPr>
-          <w:rFonts w:ascii="Courier New" w:hAnsi="Courier New" w:cs="Courier New"/>
-        </w:rPr>
-        <w:t>acerrubr</w:t>
-      </w:r>
-      <w:proofErr w:type="spellEnd"/>
-      <w:r>
-        <w:rPr>
-          <w:rFonts w:ascii="Courier New" w:hAnsi="Courier New" w:cs="Courier New"/>
-        </w:rPr>
-        <w:t xml:space="preserve">  -</w:t>
-      </w:r>
-      <w:proofErr w:type="gramEnd"/>
-      <w:r>
-        <w:rPr>
-          <w:rFonts w:ascii="Courier New" w:hAnsi="Courier New" w:cs="Courier New"/>
-        </w:rPr>
-        <w:t>1.460  0.045  0.088  0.011  2</w:t>
-      </w:r>
-    </w:p>
-    <w:p>
-      <w:pPr>
-        <w:pStyle w:val="textbody"/>
-        <w:ind w:left="0"/>
-        <w:rPr>
-          <w:rFonts w:ascii="Courier New" w:hAnsi="Courier New" w:cs="Courier New"/>
-        </w:rPr>
-      </w:pPr>
-      <w:proofErr w:type="spellStart"/>
-      <w:proofErr w:type="gramStart"/>
-      <w:r>
-        <w:rPr>
-          <w:rFonts w:ascii="Courier New" w:hAnsi="Courier New" w:cs="Courier New"/>
-        </w:rPr>
-        <w:t>acersacc</w:t>
-      </w:r>
-      <w:proofErr w:type="spellEnd"/>
-      <w:r>
-        <w:rPr>
-          <w:rFonts w:ascii="Courier New" w:hAnsi="Courier New" w:cs="Courier New"/>
-        </w:rPr>
-        <w:t xml:space="preserve">  -</w:t>
-      </w:r>
-      <w:proofErr w:type="gramEnd"/>
-      <w:r>
-        <w:rPr>
-          <w:rFonts w:ascii="Courier New" w:hAnsi="Courier New" w:cs="Courier New"/>
-        </w:rPr>
-        <w:t>1.224  0.044  0.061  0.011  2</w:t>
-      </w:r>
-    </w:p>
-    <w:p>
-      <w:pPr>
-        <w:pStyle w:val="textbody"/>
-        <w:ind w:left="0"/>
-        <w:rPr>
-          <w:rFonts w:ascii="Courier New" w:hAnsi="Courier New" w:cs="Courier New"/>
-        </w:rPr>
-      </w:pPr>
-      <w:proofErr w:type="spellStart"/>
-      <w:proofErr w:type="gramStart"/>
-      <w:r>
-        <w:rPr>
-          <w:rFonts w:ascii="Courier New" w:hAnsi="Courier New" w:cs="Courier New"/>
-        </w:rPr>
-        <w:t>betualle</w:t>
-      </w:r>
-      <w:proofErr w:type="spellEnd"/>
-      <w:r>
-        <w:rPr>
-          <w:rFonts w:ascii="Courier New" w:hAnsi="Courier New" w:cs="Courier New"/>
-        </w:rPr>
-        <w:t xml:space="preserve">  -</w:t>
-      </w:r>
-      <w:proofErr w:type="gramEnd"/>
-      <w:r>
-        <w:rPr>
-          <w:rFonts w:ascii="Courier New" w:hAnsi="Courier New" w:cs="Courier New"/>
-        </w:rPr>
-        <w:t>0.945  0.077  0.119  0.019  3</w:t>
-      </w:r>
-    </w:p>
-    <w:p>
-      <w:pPr>
-        <w:pStyle w:val="textbody"/>
-        <w:ind w:left="0"/>
-        <w:rPr>
-          <w:rFonts w:ascii="Courier New" w:hAnsi="Courier New" w:cs="Courier New"/>
-        </w:rPr>
-      </w:pPr>
-      <w:proofErr w:type="spellStart"/>
-      <w:proofErr w:type="gramStart"/>
-      <w:r>
-        <w:rPr>
-          <w:rFonts w:ascii="Courier New" w:hAnsi="Courier New" w:cs="Courier New"/>
-        </w:rPr>
-        <w:t>betupapy</w:t>
-      </w:r>
-      <w:proofErr w:type="spellEnd"/>
-      <w:r>
-        <w:rPr>
-          <w:rFonts w:ascii="Courier New" w:hAnsi="Courier New" w:cs="Courier New"/>
-        </w:rPr>
-        <w:t xml:space="preserve">  -</w:t>
-      </w:r>
-      <w:proofErr w:type="gramEnd"/>
-      <w:r>
-        <w:rPr>
-          <w:rFonts w:ascii="Courier New" w:hAnsi="Courier New" w:cs="Courier New"/>
-        </w:rPr>
-        <w:t>0.986  0.041  0.147  0.010  2</w:t>
-      </w:r>
-    </w:p>
-    <w:p>
-      <w:pPr>
-        <w:pStyle w:val="textbody"/>
-        <w:ind w:left="0"/>
-        <w:rPr>
-          <w:rFonts w:ascii="Courier New" w:hAnsi="Courier New" w:cs="Courier New"/>
-        </w:rPr>
-      </w:pPr>
-      <w:proofErr w:type="spellStart"/>
-      <w:proofErr w:type="gramStart"/>
-      <w:r>
-        <w:rPr>
-          <w:rFonts w:ascii="Courier New" w:hAnsi="Courier New" w:cs="Courier New"/>
-        </w:rPr>
-        <w:t>fraxamer</w:t>
-      </w:r>
-      <w:proofErr w:type="spellEnd"/>
-      <w:r>
-        <w:rPr>
-          <w:rFonts w:ascii="Courier New" w:hAnsi="Courier New" w:cs="Courier New"/>
-        </w:rPr>
-        <w:t xml:space="preserve">  -</w:t>
-      </w:r>
-      <w:proofErr w:type="gramEnd"/>
-      <w:r>
-        <w:rPr>
-          <w:rFonts w:ascii="Courier New" w:hAnsi="Courier New" w:cs="Courier New"/>
-        </w:rPr>
-        <w:t>1.360  0.063  0.086  0.016  2</w:t>
-      </w:r>
-    </w:p>
-    <w:p>
-      <w:pPr>
-        <w:pStyle w:val="textbody"/>
-        <w:ind w:left="0"/>
-        <w:rPr>
-          <w:rFonts w:ascii="Courier New" w:hAnsi="Courier New" w:cs="Courier New"/>
-        </w:rPr>
-      </w:pPr>
-      <w:proofErr w:type="spellStart"/>
-      <w:proofErr w:type="gramStart"/>
-      <w:r>
-        <w:rPr>
-          <w:rFonts w:ascii="Courier New" w:hAnsi="Courier New" w:cs="Courier New"/>
-        </w:rPr>
-        <w:t>piceglau</w:t>
-      </w:r>
-      <w:proofErr w:type="spellEnd"/>
-      <w:r>
-        <w:rPr>
-          <w:rFonts w:ascii="Courier New" w:hAnsi="Courier New" w:cs="Courier New"/>
-        </w:rPr>
-        <w:t xml:space="preserve">  -</w:t>
-      </w:r>
-      <w:proofErr w:type="gramEnd"/>
-      <w:r>
-        <w:rPr>
-          <w:rFonts w:ascii="Courier New" w:hAnsi="Courier New" w:cs="Courier New"/>
-        </w:rPr>
-        <w:t>0.757  0.025  0.098  0.006  2</w:t>
-      </w:r>
-    </w:p>
-    <w:p>
-      <w:pPr>
-        <w:pStyle w:val="textbody"/>
-        <w:ind w:left="0"/>
-        <w:rPr>
-          <w:rFonts w:ascii="Courier New" w:hAnsi="Courier New" w:cs="Courier New"/>
-        </w:rPr>
-      </w:pPr>
-      <w:proofErr w:type="spellStart"/>
-      <w:proofErr w:type="gramStart"/>
-      <w:r>
-        <w:rPr>
-          <w:rFonts w:ascii="Courier New" w:hAnsi="Courier New" w:cs="Courier New"/>
-        </w:rPr>
-        <w:t>pinubank</w:t>
-      </w:r>
-      <w:proofErr w:type="spellEnd"/>
-      <w:r>
-        <w:rPr>
-          <w:rFonts w:ascii="Courier New" w:hAnsi="Courier New" w:cs="Courier New"/>
-        </w:rPr>
-        <w:t xml:space="preserve">  -</w:t>
-      </w:r>
-      <w:proofErr w:type="gramEnd"/>
-      <w:r>
-        <w:rPr>
-          <w:rFonts w:ascii="Courier New" w:hAnsi="Courier New" w:cs="Courier New"/>
-        </w:rPr>
-        <w:t>0.789  0.062  0.122  0.015  2</w:t>
-      </w:r>
-    </w:p>
-    <w:p>
-      <w:pPr>
-        <w:pStyle w:val="textbody"/>
-        <w:ind w:left="0"/>
-        <w:rPr>
-          <w:rFonts w:ascii="Courier New" w:hAnsi="Courier New" w:cs="Courier New"/>
-        </w:rPr>
-      </w:pPr>
-      <w:proofErr w:type="spellStart"/>
-      <w:proofErr w:type="gramStart"/>
-      <w:r>
-        <w:rPr>
-          <w:rFonts w:ascii="Courier New" w:hAnsi="Courier New" w:cs="Courier New"/>
-        </w:rPr>
-        <w:t>pinuresi</w:t>
-      </w:r>
-      <w:proofErr w:type="spellEnd"/>
-      <w:r>
-        <w:rPr>
-          <w:rFonts w:ascii="Courier New" w:hAnsi="Courier New" w:cs="Courier New"/>
-        </w:rPr>
-        <w:t xml:space="preserve">  -</w:t>
-      </w:r>
-      <w:proofErr w:type="gramEnd"/>
-      <w:r>
-        <w:rPr>
-          <w:rFonts w:ascii="Courier New" w:hAnsi="Courier New" w:cs="Courier New"/>
-        </w:rPr>
-        <w:t>1.935  0.084  0.125  0.020  2</w:t>
-      </w:r>
-    </w:p>
-    <w:p>
-      <w:pPr>
-        <w:pStyle w:val="textbody"/>
-        <w:ind w:left="0"/>
-        <w:rPr>
-          <w:rFonts w:ascii="Courier New" w:hAnsi="Courier New" w:cs="Courier New"/>
-        </w:rPr>
-      </w:pPr>
-      <w:proofErr w:type="spellStart"/>
-      <w:proofErr w:type="gramStart"/>
-      <w:r>
-        <w:rPr>
-          <w:rFonts w:ascii="Courier New" w:hAnsi="Courier New" w:cs="Courier New"/>
-        </w:rPr>
-        <w:t>pinustro</w:t>
-      </w:r>
-      <w:proofErr w:type="spellEnd"/>
-      <w:r>
-        <w:rPr>
-          <w:rFonts w:ascii="Courier New" w:hAnsi="Courier New" w:cs="Courier New"/>
-        </w:rPr>
-        <w:t xml:space="preserve">  -</w:t>
-      </w:r>
-      <w:proofErr w:type="gramEnd"/>
-      <w:r>
-        <w:rPr>
-          <w:rFonts w:ascii="Courier New" w:hAnsi="Courier New" w:cs="Courier New"/>
-        </w:rPr>
-        <w:t>1.935  0.084  0.125  0.020  2</w:t>
-      </w:r>
-    </w:p>
-    <w:p>
-      <w:pPr>
-        <w:pStyle w:val="textbody"/>
-        <w:ind w:left="0"/>
-        <w:rPr>
-          <w:rFonts w:ascii="Courier New" w:hAnsi="Courier New" w:cs="Courier New"/>
-        </w:rPr>
-      </w:pPr>
-      <w:proofErr w:type="spellStart"/>
-      <w:proofErr w:type="gramStart"/>
-      <w:r>
-        <w:rPr>
-          <w:rFonts w:ascii="Courier New" w:hAnsi="Courier New" w:cs="Courier New"/>
-        </w:rPr>
-        <w:t>poputrem</w:t>
-      </w:r>
-      <w:proofErr w:type="spellEnd"/>
-      <w:r>
-        <w:rPr>
-          <w:rFonts w:ascii="Courier New" w:hAnsi="Courier New" w:cs="Courier New"/>
-        </w:rPr>
-        <w:t xml:space="preserve">  -</w:t>
-      </w:r>
-      <w:proofErr w:type="gramEnd"/>
-      <w:r>
-        <w:rPr>
-          <w:rFonts w:ascii="Courier New" w:hAnsi="Courier New" w:cs="Courier New"/>
-        </w:rPr>
-        <w:t>0.784  0.024  0.124  0.006  2</w:t>
-      </w:r>
-    </w:p>
-    <w:p>
-      <w:pPr>
-        <w:pStyle w:val="textbody"/>
-        <w:ind w:left="0"/>
-        <w:rPr>
-          <w:rFonts w:ascii="Courier New" w:hAnsi="Courier New" w:cs="Courier New"/>
-        </w:rPr>
-      </w:pPr>
-      <w:proofErr w:type="spellStart"/>
-      <w:proofErr w:type="gramStart"/>
-      <w:r>
-        <w:rPr>
-          <w:rFonts w:ascii="Courier New" w:hAnsi="Courier New" w:cs="Courier New"/>
-        </w:rPr>
-        <w:t>querelli</w:t>
-      </w:r>
-      <w:proofErr w:type="spellEnd"/>
-      <w:r>
-        <w:rPr>
-          <w:rFonts w:ascii="Courier New" w:hAnsi="Courier New" w:cs="Courier New"/>
-        </w:rPr>
-        <w:t xml:space="preserve">  -</w:t>
-      </w:r>
-      <w:proofErr w:type="gramEnd"/>
-      <w:r>
-        <w:rPr>
-          <w:rFonts w:ascii="Courier New" w:hAnsi="Courier New" w:cs="Courier New"/>
-        </w:rPr>
-        <w:t>1.590  0.221  0.093  0.073  2</w:t>
-      </w:r>
-    </w:p>
-    <w:p>
-      <w:pPr>
-        <w:pStyle w:val="textbody"/>
-        <w:ind w:left="0"/>
-        <w:rPr>
-          <w:rFonts w:ascii="Courier New" w:hAnsi="Courier New" w:cs="Courier New"/>
-        </w:rPr>
-      </w:pPr>
-      <w:proofErr w:type="spellStart"/>
-      <w:proofErr w:type="gramStart"/>
-      <w:r>
-        <w:rPr>
-          <w:rFonts w:ascii="Courier New" w:hAnsi="Courier New" w:cs="Courier New"/>
-        </w:rPr>
-        <w:t>querrubr</w:t>
-      </w:r>
-      <w:proofErr w:type="spellEnd"/>
-      <w:r>
-        <w:rPr>
-          <w:rFonts w:ascii="Courier New" w:hAnsi="Courier New" w:cs="Courier New"/>
-        </w:rPr>
-        <w:t xml:space="preserve">  -</w:t>
-      </w:r>
-      <w:proofErr w:type="gramEnd"/>
-      <w:r>
-        <w:rPr>
-          <w:rFonts w:ascii="Courier New" w:hAnsi="Courier New" w:cs="Courier New"/>
-        </w:rPr>
-        <w:t>1.490  0.095  0.115  0.026  2</w:t>
-      </w:r>
-    </w:p>
-    <w:p>
-      <w:pPr>
-        <w:pStyle w:val="textbody"/>
-        <w:ind w:left="0"/>
-        <w:rPr>
-          <w:rFonts w:ascii="Courier New" w:hAnsi="Courier New" w:cs="Courier New"/>
-        </w:rPr>
-      </w:pPr>
-      <w:proofErr w:type="spellStart"/>
-      <w:proofErr w:type="gramStart"/>
-      <w:r>
-        <w:rPr>
-          <w:rFonts w:ascii="Courier New" w:hAnsi="Courier New" w:cs="Courier New"/>
-        </w:rPr>
-        <w:t>thujocci</w:t>
-      </w:r>
-      <w:proofErr w:type="spellEnd"/>
-      <w:r>
-        <w:rPr>
-          <w:rFonts w:ascii="Courier New" w:hAnsi="Courier New" w:cs="Courier New"/>
-        </w:rPr>
-        <w:t xml:space="preserve">  -</w:t>
-      </w:r>
-      <w:proofErr w:type="gramEnd"/>
-      <w:r>
-        <w:rPr>
-          <w:rFonts w:ascii="Courier New" w:hAnsi="Courier New" w:cs="Courier New"/>
-        </w:rPr>
-        <w:t>1.511  0.059  0.089  0.014  2</w:t>
-      </w:r>
-    </w:p>
-    <w:p>
-      <w:pPr>
-        <w:pStyle w:val="textbody"/>
-        <w:ind w:left="0"/>
-        <w:rPr>
-          <w:rFonts w:ascii="Courier New" w:hAnsi="Courier New" w:cs="Courier New"/>
-        </w:rPr>
-      </w:pPr>
-      <w:proofErr w:type="spellStart"/>
-      <w:proofErr w:type="gramStart"/>
-      <w:r>
-        <w:rPr>
-          <w:rFonts w:ascii="Courier New" w:hAnsi="Courier New" w:cs="Courier New"/>
-        </w:rPr>
-        <w:t>tiliamer</w:t>
-      </w:r>
-      <w:proofErr w:type="spellEnd"/>
-      <w:r>
-        <w:rPr>
-          <w:rFonts w:ascii="Courier New" w:hAnsi="Courier New" w:cs="Courier New"/>
-        </w:rPr>
-        <w:t xml:space="preserve">  -</w:t>
-      </w:r>
-      <w:proofErr w:type="gramEnd"/>
-      <w:r>
-        <w:rPr>
-          <w:rFonts w:ascii="Courier New" w:hAnsi="Courier New" w:cs="Courier New"/>
-        </w:rPr>
-        <w:t>1.294  0.088  0.083  0.024  2</w:t>
-      </w:r>
-    </w:p>
-    <w:p>
-      <w:pPr>
-        <w:pStyle w:val="textbody"/>
-        <w:ind w:left="0"/>
-        <w:rPr>
-          <w:rFonts w:ascii="Courier New" w:hAnsi="Courier New" w:cs="Courier New"/>
-        </w:rPr>
-      </w:pPr>
-      <w:proofErr w:type="spellStart"/>
-      <w:proofErr w:type="gramStart"/>
-      <w:r>
-        <w:rPr>
-          <w:rFonts w:ascii="Courier New" w:hAnsi="Courier New" w:cs="Courier New"/>
-        </w:rPr>
-        <w:t>tsugcana</w:t>
-      </w:r>
-      <w:proofErr w:type="spellEnd"/>
-      <w:r>
-        <w:rPr>
-          <w:rFonts w:ascii="Courier New" w:hAnsi="Courier New" w:cs="Courier New"/>
-        </w:rPr>
-        <w:t xml:space="preserve">  -</w:t>
-      </w:r>
-      <w:proofErr w:type="gramEnd"/>
-      <w:r>
-        <w:rPr>
-          <w:rFonts w:ascii="Courier New" w:hAnsi="Courier New" w:cs="Courier New"/>
-        </w:rPr>
-        <w:t>1.186  0.103  0.041  0.026  3</w:t>
-      </w:r>
-    </w:p>
-    <w:p>
-      <w:pPr>
-        <w:pStyle w:val="textbody"/>
-        <w:ind w:left="0"/>
-        <w:rPr>
-          <w:rFonts w:ascii="Courier New" w:hAnsi="Courier New" w:cs="Courier New"/>
-        </w:rPr>
-      </w:pPr>
-    </w:p>
-    <w:p>
-      <w:pPr>
-        <w:pStyle w:val="textbody"/>
-        <w:ind w:left="0"/>
-        <w:rPr>
-          <w:rFonts w:ascii="Courier New" w:hAnsi="Courier New" w:cs="Courier New"/>
-        </w:rPr>
-      </w:pPr>
-      <w:proofErr w:type="spellStart"/>
-      <w:r>
-        <w:rPr>
-          <w:rFonts w:ascii="Courier New" w:hAnsi="Courier New" w:cs="Courier New"/>
-        </w:rPr>
-        <w:t>MapName</w:t>
-      </w:r>
-      <w:proofErr w:type="spellEnd"/>
-      <w:r>
-        <w:rPr>
-          <w:rFonts w:ascii="Courier New" w:hAnsi="Courier New" w:cs="Courier New"/>
-        </w:rPr>
-        <w:t xml:space="preserve"> "drought/</w:t>
-      </w:r>
-      <w:proofErr w:type="spellStart"/>
-      <w:r>
-        <w:rPr>
-          <w:rFonts w:ascii="Courier New" w:hAnsi="Courier New" w:cs="Courier New"/>
-        </w:rPr>
-        <w:t>droughtbiorem</w:t>
-      </w:r>
-      <w:proofErr w:type="spellEnd"/>
-      <w:r>
-        <w:rPr>
-          <w:rFonts w:ascii="Courier New" w:hAnsi="Courier New" w:cs="Courier New"/>
-        </w:rPr>
-        <w:t>-{</w:t>
-      </w:r>
-      <w:proofErr w:type="spellStart"/>
-      <w:r>
-        <w:rPr>
-          <w:rFonts w:ascii="Courier New" w:hAnsi="Courier New" w:cs="Courier New"/>
-        </w:rPr>
-        <w:t>timestep</w:t>
-      </w:r>
-      <w:proofErr w:type="spellEnd"/>
-      <w:r>
-        <w:rPr>
-          <w:rFonts w:ascii="Courier New" w:hAnsi="Courier New" w:cs="Courier New"/>
-        </w:rPr>
-        <w:t>}.</w:t>
-      </w:r>
-      <w:proofErr w:type="spellStart"/>
-      <w:r>
-        <w:rPr>
-          <w:rFonts w:ascii="Courier New" w:hAnsi="Courier New" w:cs="Courier New"/>
-        </w:rPr>
-        <w:t>img</w:t>
-      </w:r>
-      <w:proofErr w:type="spellEnd"/>
-      <w:r>
-        <w:rPr>
-          <w:rFonts w:ascii="Courier New" w:hAnsi="Courier New" w:cs="Courier New"/>
-        </w:rPr>
-        <w:t>"</w:t>
-      </w:r>
-    </w:p>
-    <w:p>
-      <w:pPr>
-        <w:pStyle w:val="textbody"/>
-        <w:ind w:left="0"/>
-        <w:rPr>
-          <w:rFonts w:ascii="Courier New" w:hAnsi="Courier New" w:cs="Courier New"/>
-        </w:rPr>
-      </w:pPr>
-    </w:p>
-    <w:p>
-      <w:pPr>
-        <w:pStyle w:val="textbody"/>
-        <w:ind w:left="0"/>
-        <w:rPr>
-          <w:rFonts w:ascii="Courier New" w:hAnsi="Courier New" w:cs="Courier New"/>
-        </w:rPr>
-      </w:pPr>
-      <w:proofErr w:type="spellStart"/>
-      <w:r>
-        <w:rPr>
-          <w:rFonts w:ascii="Courier New" w:hAnsi="Courier New" w:cs="Courier New"/>
-        </w:rPr>
-        <w:t>LogFile</w:t>
-      </w:r>
-      <w:proofErr w:type="spellEnd"/>
-      <w:r>
-        <w:rPr>
-          <w:rFonts w:ascii="Courier New" w:hAnsi="Courier New" w:cs="Courier New"/>
-        </w:rPr>
-        <w:t xml:space="preserve">  "drought/droughtdist-log.csv"</w:t>
+      <w:r>
+        <w:rPr>
+          <w:rFonts w:ascii="Courier New" w:hAnsi="Courier New" w:cs="Courier New"/>
+        </w:rPr>
+        <w:t>LogFile  "stress-mortality-log.csv"</w:t>
       </w:r>
     </w:p>
     <w:sectPr>
@@ -3505,7 +3070,7 @@
         <w:rFonts w:ascii="Arial" w:hAnsi="Arial" w:cs="Arial"/>
         <w:noProof/>
       </w:rPr>
-      <w:t>2</w:t>
+      <w:t>5</w:t>
     </w:r>
     <w:r>
       <w:rPr>
@@ -3556,7 +3121,7 @@
     </w:pPr>
     <w:fldSimple w:instr=" DOCPROPERTY  &quot;Extension Name&quot;  \* MERGEFORMAT ">
       <w:r>
-        <w:t>Drought Disturbance Extension</w:t>
+        <w:t>Stress Mortality Extension</w:t>
       </w:r>
     </w:fldSimple>
     <w:r>
@@ -4287,6 +3852,7 @@
   <w:style w:type="paragraph" w:customStyle="1" w:styleId="textbody">
     <w:name w:val="text: body"/>
     <w:basedOn w:val="Normal"/>
+    <w:uiPriority w:val="99"/>
     <w:rsid w:val="00FA257D"/>
     <w:pPr>
       <w:spacing w:after="120"/>
@@ -5026,7 +4592,7 @@
 </file>
 
 <file path=customXml/itemProps1.xml><?xml version="1.0" encoding="utf-8"?>
-<ds:datastoreItem xmlns:ds="http://schemas.openxmlformats.org/officeDocument/2006/customXml" ds:itemID="{97DB0383-9BE0-4AD4-AA84-459080026DBE}">
+<ds:datastoreItem xmlns:ds="http://schemas.openxmlformats.org/officeDocument/2006/customXml" ds:itemID="{E87B5A1F-E97B-40BE-9F4D-8B16D1192795}">
   <ds:schemaRefs>
     <ds:schemaRef ds:uri="http://schemas.openxmlformats.org/officeDocument/2006/bibliography"/>
   </ds:schemaRefs>

</xml_diff>

<commit_message>
Changed the cumulative mortality table such that the duration of accumulation (in years) is a user defined number.
git-svn-id: http://Marc-PC/svn/Full@369 85f15e0e-5137-b144-a863-98bd542365a3
</commit_message>
<xml_diff>
--- a/trunk/stress-mortality/trunk/deploy/docs/LANDIS-II Stress Mortality Extension User Guide v1.0.docx
+++ b/trunk/stress-mortality/trunk/deploy/docs/LANDIS-II Stress Mortality Extension User Guide v1.0.docx
@@ -60,8 +60,13 @@
       <w:pPr>
         <w:jc w:val="center"/>
       </w:pPr>
-      <w:r>
-        <w:t>Jian Yang, University of Nevada - Reno</w:t>
+      <w:proofErr w:type="spellStart"/>
+      <w:r>
+        <w:t>Jian</w:t>
+      </w:r>
+      <w:proofErr w:type="spellEnd"/>
+      <w:r>
+        <w:t xml:space="preserve"> Yang, University of Nevada - Reno</w:t>
       </w:r>
     </w:p>
     <w:p>
@@ -76,14 +81,24 @@
       <w:r>
         <w:t xml:space="preserve">Last Revised:  </w:t>
       </w:r>
-      <w:fldSimple w:instr=" SAVEDATE  \@ &quot;MMMM d, yyyy&quot;  \* MERGEFORMAT ">
-        <w:r>
-          <w:rPr>
-            <w:noProof/>
-          </w:rPr>
-          <w:t>April 20, 2011</w:t>
-        </w:r>
-      </w:fldSimple>
+      <w:r>
+        <w:fldChar w:fldCharType="begin"/>
+      </w:r>
+      <w:r>
+        <w:instrText xml:space="preserve"> SAVEDATE  \@ "MMMM d, yyyy"  \* MERGEFORMAT </w:instrText>
+      </w:r>
+      <w:r>
+        <w:fldChar w:fldCharType="separate"/>
+      </w:r>
+      <w:r>
+        <w:rPr>
+          <w:noProof/>
+        </w:rPr>
+        <w:t>July 25, 2011</w:t>
+      </w:r>
+      <w:r>
+        <w:fldChar w:fldCharType="end"/>
+      </w:r>
     </w:p>
     <w:p>
       <w:pPr>
@@ -2085,24 +2100,104 @@
         <w:t xml:space="preserve">This extension </w:t>
       </w:r>
       <w:r>
-        <w:t xml:space="preserve">models biomass removal, mortality, and reduced establishment due to </w:t>
-      </w:r>
-      <w:r>
-        <w:t xml:space="preserve">stress </w:t>
-      </w:r>
-      <w:r>
-        <w:t>conditions.</w:t>
-      </w:r>
-      <w:r>
-        <w:t xml:space="preserve">  Stress conditions can be triggered by many different exogenous factors (e.g,, heat stress, introduced species that are pervasive.).  The extension was initially developed to simulate stress due to drought although the logic is general enough to be used for multiple purposes.</w:t>
-      </w:r>
-    </w:p>
-    <w:p>
-      <w:pPr>
-        <w:pStyle w:val="textbody"/>
-      </w:pPr>
-      <w:r>
-        <w:t>The stress extension does not include any spatial processes.  It determines whether stress is occurring, determines the effect on individual cohorts, and modifies or kills the cohorts.  Stress can occur at different time and for different species in each ecoregion.</w:t>
+        <w:t>simulates</w:t>
+      </w:r>
+      <w:r>
+        <w:t xml:space="preserve"> temporally and spatially variable </w:t>
+      </w:r>
+      <w:r>
+        <w:t>biomass removal</w:t>
+      </w:r>
+      <w:r>
+        <w:t xml:space="preserve"> and </w:t>
+      </w:r>
+      <w:r>
+        <w:t xml:space="preserve">mortality due to </w:t>
+      </w:r>
+      <w:r>
+        <w:t>stress</w:t>
+      </w:r>
+      <w:r>
+        <w:t>.</w:t>
+      </w:r>
+      <w:r>
+        <w:t xml:space="preserve">  Stress </w:t>
+      </w:r>
+      <w:r>
+        <w:t xml:space="preserve">conditions can be caused by </w:t>
+      </w:r>
+      <w:r>
+        <w:t>many different exogenous factors (e.g</w:t>
+      </w:r>
+      <w:r>
+        <w:t>.</w:t>
+      </w:r>
+      <w:r>
+        <w:t xml:space="preserve">, </w:t>
+      </w:r>
+      <w:r>
+        <w:t>climate extremes</w:t>
+      </w:r>
+      <w:r>
+        <w:t>, pervasive</w:t>
+      </w:r>
+      <w:r>
+        <w:t xml:space="preserve"> disease</w:t>
+      </w:r>
+      <w:r>
+        <w:t>).  The extension was initially developed to simulate stress due to drought</w:t>
+      </w:r>
+      <w:r>
+        <w:t>,</w:t>
+      </w:r>
+      <w:r>
+        <w:t xml:space="preserve"> although the logic is general enough to be used for multiple purposes.</w:t>
+      </w:r>
+    </w:p>
+    <w:p>
+      <w:pPr>
+        <w:pStyle w:val="textbody"/>
+      </w:pPr>
+      <w:r>
+        <w:t xml:space="preserve">Stress years can be determined external to the LANDIS-II model by using a variety of </w:t>
+      </w:r>
+      <w:r>
+        <w:t xml:space="preserve">data </w:t>
+      </w:r>
+      <w:r>
+        <w:t xml:space="preserve">sources (e.g., historical climate data for drought occurrence), and stress impacts on species-age cohorts should be derived from relevant empirical studies.  </w:t>
+      </w:r>
+    </w:p>
+    <w:p>
+      <w:pPr>
+        <w:pStyle w:val="textbody"/>
+      </w:pPr>
+      <w:r>
+        <w:t>The stress extension does not include any spatial processes.  It determines whether stress is occurring</w:t>
+      </w:r>
+      <w:r>
+        <w:t xml:space="preserve"> in each ecoregion</w:t>
+      </w:r>
+      <w:r>
+        <w:t>,</w:t>
+      </w:r>
+      <w:r>
+        <w:t xml:space="preserve"> </w:t>
+      </w:r>
+      <w:r>
+        <w:t xml:space="preserve">determines the effect on individual cohorts, and modifies or kills the cohorts.  </w:t>
+      </w:r>
+      <w:r>
+        <w:t>Thus, s</w:t>
+      </w:r>
+      <w:r>
+        <w:t>tress can occur at different time</w:t>
+      </w:r>
+      <w:r>
+        <w:t>s</w:t>
+      </w:r>
+      <w:r>
+        <w:t xml:space="preserve"> and for different species in each ecoregion.</w:t>
       </w:r>
     </w:p>
     <w:p>
@@ -2113,7 +2208,13 @@
         <w:t>There is no stress intensity.  A stress is either occurring or not occurring.  If a stress occurs f</w:t>
       </w:r>
       <w:r>
-        <w:t>or an ecoregion and species, a biomass reduction is applied dependent upon age.  If the cumulative stress exceeds a designated threshold within the current year plus three prior years, the cohort is killed.</w:t>
+        <w:t xml:space="preserve">or an ecoregion and species, a biomass reduction is applied dependent upon age.  If the cumulative stress exceeds a designated threshold within the current year plus </w:t>
+      </w:r>
+      <w:r>
+        <w:t>a user defined window of time (in years)</w:t>
+      </w:r>
+      <w:r>
+        <w:t>, the cohort is killed.</w:t>
       </w:r>
     </w:p>
     <w:p>
@@ -2141,6 +2242,7 @@
         <w:ind w:left="720" w:hanging="720"/>
       </w:pPr>
       <w:r>
+        <w:lastRenderedPageBreak/>
         <w:t>Onset of Stress</w:t>
       </w:r>
     </w:p>
@@ -2159,7 +2261,6 @@
       </w:pPr>
       <w:bookmarkStart w:id="7" w:name="_Toc298396943"/>
       <w:r>
-        <w:lastRenderedPageBreak/>
         <w:t xml:space="preserve">Partial </w:t>
       </w:r>
       <w:r>
@@ -2200,6 +2301,9 @@
       </w:r>
       <w:r>
         <w:t xml:space="preserve">.  </w:t>
+      </w:r>
+      <w:r>
+        <w:t>Dead biomass will be added to the appropriate dead biomass pools tracked by the Biomass Succession extension.</w:t>
       </w:r>
     </w:p>
     <w:p>
@@ -2208,21 +2312,90 @@
         <w:ind w:left="720" w:hanging="720"/>
       </w:pPr>
       <w:r>
-        <w:t>Cumulative Mortality</w:t>
-      </w:r>
-    </w:p>
-    <w:p>
-      <w:pPr>
-        <w:pStyle w:val="textbody"/>
-      </w:pPr>
-      <w:r>
-        <w:t>A cohort may be killed if the cumulative fraction of biomass removed (above) exceeds a threshold determined by the user</w:t>
+        <w:t xml:space="preserve">Cumulative </w:t>
+      </w:r>
+      <w:r>
+        <w:t xml:space="preserve">Stress </w:t>
+      </w:r>
+      <w:r>
+        <w:t>Mortality</w:t>
+      </w:r>
+    </w:p>
+    <w:p>
+      <w:pPr>
+        <w:pStyle w:val="textbody"/>
+      </w:pPr>
+      <w:r>
+        <w:t xml:space="preserve">Complete cohort mortality can </w:t>
+      </w:r>
+      <w:r>
+        <w:t xml:space="preserve">be </w:t>
+      </w:r>
+      <w:r>
+        <w:t>triggered</w:t>
+      </w:r>
+      <w:r>
+        <w:t xml:space="preserve"> by the</w:t>
+      </w:r>
+      <w:r>
+        <w:t xml:space="preserve"> </w:t>
+      </w:r>
+      <w:r>
+        <w:t xml:space="preserve">cumulative </w:t>
+      </w:r>
+      <w:r>
+        <w:t xml:space="preserve">effects </w:t>
+      </w:r>
+      <w:r>
+        <w:t xml:space="preserve">of stress over time (e.g., carbon starvation or </w:t>
+      </w:r>
+      <w:r>
+        <w:t>hydraulic failure in trees du</w:t>
+      </w:r>
+      <w:r>
+        <w:t xml:space="preserve">ring multi-year drought). </w:t>
+      </w:r>
+      <w:r>
+        <w:t xml:space="preserve"> </w:t>
+      </w:r>
+      <w:r>
+        <w:t>To simulate this effect, a</w:t>
+      </w:r>
+      <w:r>
+        <w:t xml:space="preserve"> cohort may be killed if the cumulative fraction of biomass removed (above) exceeds a threshold determined by the user</w:t>
       </w:r>
       <w:r>
         <w:t>.</w:t>
       </w:r>
       <w:r>
-        <w:t xml:space="preserve">  Only the current year and the three previous years are taken into consideration when calculating cumulative stress.  Stress need not be consecutive within this four year window to be cumulative, i.e., one good year will not necessarily ‘rescue’ a cohort.</w:t>
+        <w:t xml:space="preserve">  </w:t>
+      </w:r>
+      <w:r>
+        <w:t>T</w:t>
+      </w:r>
+      <w:r>
+        <w:t xml:space="preserve">he current year and </w:t>
+      </w:r>
+      <w:r>
+        <w:t xml:space="preserve">a user-designated number of </w:t>
+      </w:r>
+      <w:r>
+        <w:t xml:space="preserve">years </w:t>
+      </w:r>
+      <w:r>
+        <w:t xml:space="preserve">(up to but not exceeding ten years) </w:t>
+      </w:r>
+      <w:r>
+        <w:t xml:space="preserve">are taken into consideration when calculating cumulative stress.  Stress need not be consecutive within this window </w:t>
+      </w:r>
+      <w:r>
+        <w:t xml:space="preserve">of time </w:t>
+      </w:r>
+      <w:r>
+        <w:t>to be cumulative, i.e., one good year will not necessarily ‘rescue’ a cohort.</w:t>
+      </w:r>
+      <w:r>
+        <w:t xml:space="preserve">  </w:t>
       </w:r>
     </w:p>
     <w:p>
@@ -2234,6 +2407,9 @@
         <w:t>References</w:t>
       </w:r>
       <w:bookmarkEnd w:id="8"/>
+      <w:r>
+        <w:t xml:space="preserve"> </w:t>
+      </w:r>
     </w:p>
     <w:p>
       <w:pPr>
@@ -2250,7 +2426,54 @@
         <w:pStyle w:val="textbody"/>
       </w:pPr>
       <w:r>
-        <w:t>This research was funded the US Geological Survey program:</w:t>
+        <w:t xml:space="preserve">This research was funded the US Geological Survey </w:t>
+      </w:r>
+      <w:r>
+        <w:t>through the N</w:t>
+      </w:r>
+      <w:r>
+        <w:rPr>
+          <w:rStyle w:val="st"/>
+        </w:rPr>
+        <w:t xml:space="preserve">ational </w:t>
+      </w:r>
+      <w:r>
+        <w:rPr>
+          <w:rStyle w:val="Emphasis"/>
+          <w:i w:val="0"/>
+        </w:rPr>
+        <w:t>Climate Change</w:t>
+      </w:r>
+      <w:r>
+        <w:rPr>
+          <w:rStyle w:val="st"/>
+        </w:rPr>
+        <w:t xml:space="preserve"> and </w:t>
+      </w:r>
+      <w:r>
+        <w:rPr>
+          <w:rStyle w:val="Emphasis"/>
+          <w:i w:val="0"/>
+        </w:rPr>
+        <w:t>Wildlife Science Center</w:t>
+      </w:r>
+      <w:r>
+        <w:rPr>
+          <w:rStyle w:val="st"/>
+        </w:rPr>
+        <w:t xml:space="preserve"> and the </w:t>
+      </w:r>
+      <w:r>
+        <w:t>Forest and Rangel</w:t>
+      </w:r>
+      <w:r>
+        <w:t>a</w:t>
+      </w:r>
+      <w:r>
+        <w:t>nd Ecosystem Science Center</w:t>
+      </w:r>
+      <w:r>
+        <w:t>.</w:t>
       </w:r>
     </w:p>
     <w:p>
@@ -2297,10 +2520,12 @@
         <w:pStyle w:val="Heading2"/>
       </w:pPr>
       <w:bookmarkStart w:id="11" w:name="_Toc298396948"/>
+      <w:proofErr w:type="spellStart"/>
       <w:r>
         <w:t>LandisData</w:t>
       </w:r>
       <w:bookmarkEnd w:id="11"/>
+      <w:proofErr w:type="spellEnd"/>
     </w:p>
     <w:p>
       <w:pPr>
@@ -2339,126 +2564,628 @@
       <w:pPr>
         <w:pStyle w:val="Heading2"/>
       </w:pPr>
-      <w:r>
-        <w:t>Stress</w:t>
-      </w:r>
-      <w:r>
+      <w:proofErr w:type="spellStart"/>
+      <w:r>
+        <w:t>StressOnsetTable</w:t>
+      </w:r>
+      <w:proofErr w:type="spellEnd"/>
+    </w:p>
+    <w:p>
+      <w:pPr>
+        <w:pStyle w:val="textbody"/>
+      </w:pPr>
+      <w:r>
+        <w:t xml:space="preserve">This </w:t>
+      </w:r>
+      <w:r>
+        <w:t>table contains the year, ecoregion, and species during which stress occurs</w:t>
+      </w:r>
+      <w:r>
+        <w:t>.</w:t>
+      </w:r>
+      <w:r>
+        <w:t xml:space="preserve">  The first column is year beginning from simulation year 1.  </w:t>
+      </w:r>
+      <w:r>
+        <w:t>The second column is the ecoregion name and must match one of the ecoregion names defined for the scenario.  The third column is species and must match one of the species defined for the scenario.</w:t>
+      </w:r>
+    </w:p>
+    <w:p>
+      <w:pPr>
+        <w:pStyle w:val="textbody"/>
+      </w:pPr>
+      <w:r>
+        <w:t>Example:</w:t>
+      </w:r>
+    </w:p>
+    <w:p>
+      <w:pPr>
+        <w:pStyle w:val="textbody"/>
+        <w:spacing w:after="0"/>
+        <w:rPr>
+          <w:rFonts w:ascii="Courier" w:hAnsi="Courier"/>
+        </w:rPr>
+      </w:pPr>
+      <w:proofErr w:type="spellStart"/>
+      <w:r>
+        <w:rPr>
+          <w:rFonts w:ascii="Courier" w:hAnsi="Courier"/>
+        </w:rPr>
+        <w:t>StressOnsetTable</w:t>
+      </w:r>
+      <w:proofErr w:type="spellEnd"/>
+    </w:p>
+    <w:p>
+      <w:pPr>
+        <w:pStyle w:val="textbody"/>
+        <w:spacing w:after="0"/>
+        <w:rPr>
+          <w:rFonts w:ascii="Courier" w:hAnsi="Courier"/>
+        </w:rPr>
+      </w:pPr>
+      <w:r>
+        <w:rPr>
+          <w:rFonts w:ascii="Courier" w:hAnsi="Courier"/>
+        </w:rPr>
+        <w:t xml:space="preserve">&gt;&gt;year </w:t>
+      </w:r>
+      <w:proofErr w:type="spellStart"/>
+      <w:proofErr w:type="gramStart"/>
+      <w:r>
+        <w:rPr>
+          <w:rFonts w:ascii="Courier" w:hAnsi="Courier"/>
+        </w:rPr>
+        <w:t>landtype</w:t>
+      </w:r>
+      <w:proofErr w:type="spellEnd"/>
+      <w:r>
+        <w:rPr>
+          <w:rFonts w:ascii="Courier" w:hAnsi="Courier"/>
+        </w:rPr>
+        <w:t xml:space="preserve">  species</w:t>
+      </w:r>
+      <w:proofErr w:type="gramEnd"/>
+    </w:p>
+    <w:p>
+      <w:pPr>
+        <w:pStyle w:val="textbody"/>
+        <w:spacing w:after="0"/>
+        <w:rPr>
+          <w:rFonts w:ascii="Courier" w:hAnsi="Courier"/>
+        </w:rPr>
+      </w:pPr>
+      <w:r>
+        <w:rPr>
+          <w:rFonts w:ascii="Courier" w:hAnsi="Courier"/>
+        </w:rPr>
+        <w:t>&gt;&gt; -------- -------------</w:t>
+      </w:r>
+    </w:p>
+    <w:p>
+      <w:pPr>
+        <w:pStyle w:val="textbody"/>
+        <w:spacing w:after="0"/>
+        <w:rPr>
+          <w:rFonts w:ascii="Courier" w:hAnsi="Courier"/>
+        </w:rPr>
+      </w:pPr>
+      <w:r>
+        <w:rPr>
+          <w:rFonts w:ascii="Courier" w:hAnsi="Courier"/>
+        </w:rPr>
+        <w:t xml:space="preserve">2      eco1       </w:t>
+      </w:r>
+      <w:proofErr w:type="spellStart"/>
+      <w:r>
+        <w:rPr>
+          <w:rFonts w:ascii="Courier" w:hAnsi="Courier"/>
+        </w:rPr>
+        <w:t>abiebals</w:t>
+      </w:r>
+      <w:proofErr w:type="spellEnd"/>
+    </w:p>
+    <w:p>
+      <w:pPr>
+        <w:pStyle w:val="textbody"/>
+        <w:spacing w:after="0"/>
+        <w:rPr>
+          <w:rFonts w:ascii="Courier" w:hAnsi="Courier"/>
+        </w:rPr>
+      </w:pPr>
+      <w:r>
+        <w:rPr>
+          <w:rFonts w:ascii="Courier" w:hAnsi="Courier"/>
+        </w:rPr>
+        <w:t xml:space="preserve">2      eco1       </w:t>
+      </w:r>
+      <w:proofErr w:type="spellStart"/>
+      <w:r>
+        <w:rPr>
+          <w:rFonts w:ascii="Courier" w:hAnsi="Courier"/>
+        </w:rPr>
+        <w:t>poputrem</w:t>
+      </w:r>
+      <w:proofErr w:type="spellEnd"/>
+    </w:p>
+    <w:p>
+      <w:pPr>
+        <w:pStyle w:val="textbody"/>
+        <w:spacing w:after="0"/>
+        <w:rPr>
+          <w:rFonts w:ascii="Courier" w:hAnsi="Courier"/>
+        </w:rPr>
+      </w:pPr>
+      <w:r>
+        <w:rPr>
+          <w:rFonts w:ascii="Courier" w:hAnsi="Courier"/>
+        </w:rPr>
+        <w:t xml:space="preserve">20     eco1       </w:t>
+      </w:r>
+      <w:proofErr w:type="spellStart"/>
+      <w:r>
+        <w:rPr>
+          <w:rFonts w:ascii="Courier" w:hAnsi="Courier"/>
+        </w:rPr>
+        <w:t>abiebals</w:t>
+      </w:r>
+      <w:proofErr w:type="spellEnd"/>
+    </w:p>
+    <w:p>
+      <w:pPr>
+        <w:pStyle w:val="textbody"/>
+        <w:spacing w:after="0"/>
+        <w:rPr>
+          <w:rFonts w:ascii="Courier" w:hAnsi="Courier"/>
+        </w:rPr>
+      </w:pPr>
+      <w:r>
+        <w:rPr>
+          <w:rFonts w:ascii="Courier" w:hAnsi="Courier"/>
+        </w:rPr>
+        <w:t xml:space="preserve">20     eco1       </w:t>
+      </w:r>
+      <w:proofErr w:type="spellStart"/>
+      <w:r>
+        <w:rPr>
+          <w:rFonts w:ascii="Courier" w:hAnsi="Courier"/>
+        </w:rPr>
+        <w:t>poputrem</w:t>
+      </w:r>
+      <w:proofErr w:type="spellEnd"/>
+    </w:p>
+    <w:p>
+      <w:pPr>
+        <w:pStyle w:val="Heading2"/>
+      </w:pPr>
+      <w:proofErr w:type="spellStart"/>
+      <w:r>
+        <w:t>PartialMortalityTable</w:t>
+      </w:r>
+      <w:proofErr w:type="spellEnd"/>
+    </w:p>
+    <w:p>
+      <w:pPr>
+        <w:pStyle w:val="textbody"/>
+      </w:pPr>
+      <w:r>
+        <w:t xml:space="preserve">The partial mortality table contains a list of the species for which stress will apply.  The species name is followed by a </w:t>
+      </w:r>
+      <w:r>
+        <w:rPr>
+          <w:b/>
+        </w:rPr>
+        <w:t>fraction cohort removal</w:t>
+      </w:r>
+      <w:r>
+        <w:t xml:space="preserve"> and the corresponding cohort ages.  The fraction cohort removal must be between 0.0 and 1.0.  The cohort ages are in parentheses and can be given as a range (50-75) or given a less than or greater than comparative (&gt;150) (&lt;25).  They need not be mutually exclusive.  Only the greater than (&gt;) and less than (&lt;) inequality comparatives are allowed within the input file (e.g., greater than or equal to, &gt;=, will cause errors).  Greater than (&gt;) is implemented as greater than or equal to, whereas less than (&lt;) is always less than.  Ranges are treated as greater than or equal to the lower value of the range, and less than the upper value of the range.</w:t>
+      </w:r>
+    </w:p>
+    <w:p>
+      <w:pPr>
+        <w:pStyle w:val="textbody"/>
+      </w:pPr>
+      <w:r>
+        <w:t>Example:</w:t>
+      </w:r>
+    </w:p>
+    <w:p>
+      <w:pPr>
+        <w:pStyle w:val="textbody"/>
+        <w:spacing w:after="0"/>
+        <w:rPr>
+          <w:rFonts w:ascii="Courier" w:hAnsi="Courier"/>
+        </w:rPr>
+      </w:pPr>
+      <w:proofErr w:type="spellStart"/>
+      <w:r>
+        <w:rPr>
+          <w:rFonts w:ascii="Courier" w:hAnsi="Courier"/>
+        </w:rPr>
+        <w:lastRenderedPageBreak/>
+        <w:t>PartialMortalityTable</w:t>
+      </w:r>
+      <w:proofErr w:type="spellEnd"/>
+    </w:p>
+    <w:p>
+      <w:pPr>
+        <w:pStyle w:val="textbody"/>
+        <w:spacing w:after="0"/>
+        <w:rPr>
+          <w:rFonts w:ascii="Courier" w:hAnsi="Courier"/>
+        </w:rPr>
+      </w:pPr>
+      <w:r>
+        <w:rPr>
+          <w:rFonts w:ascii="Courier" w:hAnsi="Courier"/>
+        </w:rPr>
+        <w:t xml:space="preserve">&gt;&gt; </w:t>
+      </w:r>
+      <w:proofErr w:type="gramStart"/>
+      <w:r>
+        <w:rPr>
+          <w:rFonts w:ascii="Courier" w:hAnsi="Courier"/>
+        </w:rPr>
+        <w:t>species</w:t>
+      </w:r>
+      <w:proofErr w:type="gramEnd"/>
+      <w:r>
+        <w:rPr>
+          <w:rFonts w:ascii="Courier" w:hAnsi="Courier"/>
+        </w:rPr>
         <w:t xml:space="preserve"> </w:t>
       </w:r>
-      <w:r>
-        <w:t>Onset</w:t>
-      </w:r>
-      <w:r>
+      <w:proofErr w:type="spellStart"/>
+      <w:r>
+        <w:rPr>
+          <w:rFonts w:ascii="Courier" w:hAnsi="Courier"/>
+        </w:rPr>
+        <w:t>MortalityRate</w:t>
+      </w:r>
+      <w:proofErr w:type="spellEnd"/>
+      <w:r>
+        <w:rPr>
+          <w:rFonts w:ascii="Courier" w:hAnsi="Courier"/>
+        </w:rPr>
+        <w:t>(</w:t>
+      </w:r>
+      <w:proofErr w:type="spellStart"/>
+      <w:r>
+        <w:rPr>
+          <w:rFonts w:ascii="Courier" w:hAnsi="Courier"/>
+        </w:rPr>
+        <w:t>Agegroup</w:t>
+      </w:r>
+      <w:proofErr w:type="spellEnd"/>
+      <w:r>
+        <w:rPr>
+          <w:rFonts w:ascii="Courier" w:hAnsi="Courier"/>
+        </w:rPr>
+        <w:t xml:space="preserve">)  </w:t>
+      </w:r>
+    </w:p>
+    <w:p>
+      <w:pPr>
+        <w:pStyle w:val="textbody"/>
+        <w:spacing w:after="0"/>
+        <w:rPr>
+          <w:rFonts w:ascii="Courier" w:hAnsi="Courier"/>
+        </w:rPr>
+      </w:pPr>
+      <w:proofErr w:type="spellStart"/>
+      <w:proofErr w:type="gramStart"/>
+      <w:r>
+        <w:rPr>
+          <w:rFonts w:ascii="Courier" w:hAnsi="Courier"/>
+        </w:rPr>
+        <w:t>abiebals</w:t>
+      </w:r>
+      <w:proofErr w:type="spellEnd"/>
+      <w:r>
+        <w:rPr>
+          <w:rFonts w:ascii="Courier" w:hAnsi="Courier"/>
+        </w:rPr>
+        <w:t xml:space="preserve">  0.37</w:t>
+      </w:r>
+      <w:proofErr w:type="gramEnd"/>
+      <w:r>
+        <w:rPr>
+          <w:rFonts w:ascii="Courier" w:hAnsi="Courier"/>
+        </w:rPr>
+        <w:t>(1-50) 0.2(&gt;50)</w:t>
+      </w:r>
+    </w:p>
+    <w:p>
+      <w:pPr>
+        <w:pStyle w:val="textbody"/>
+        <w:spacing w:after="0"/>
+        <w:rPr>
+          <w:rFonts w:ascii="Courier" w:hAnsi="Courier"/>
+        </w:rPr>
+      </w:pPr>
+      <w:proofErr w:type="spellStart"/>
+      <w:proofErr w:type="gramStart"/>
+      <w:r>
+        <w:rPr>
+          <w:rFonts w:ascii="Courier" w:hAnsi="Courier"/>
+        </w:rPr>
+        <w:t>poputrem</w:t>
+      </w:r>
+      <w:proofErr w:type="spellEnd"/>
+      <w:r>
+        <w:rPr>
+          <w:rFonts w:ascii="Courier" w:hAnsi="Courier"/>
+        </w:rPr>
+        <w:t xml:space="preserve">  0.37</w:t>
+      </w:r>
+      <w:proofErr w:type="gramEnd"/>
+      <w:r>
+        <w:rPr>
+          <w:rFonts w:ascii="Courier" w:hAnsi="Courier"/>
+        </w:rPr>
+        <w:t>(1-40) 0.5(40-80)  0.63(&gt;80)</w:t>
+      </w:r>
+    </w:p>
+    <w:p>
+      <w:pPr>
+        <w:pStyle w:val="textbody"/>
+        <w:rPr>
+          <w:b/>
+        </w:rPr>
+      </w:pPr>
+    </w:p>
+    <w:p>
+      <w:pPr>
+        <w:pStyle w:val="textbody"/>
+        <w:rPr>
+          <w:b/>
+        </w:rPr>
+      </w:pPr>
+      <w:r>
+        <w:rPr>
+          <w:b/>
+        </w:rPr>
+        <w:t xml:space="preserve">Note:  There </w:t>
+      </w:r>
+      <w:r>
+        <w:rPr>
+          <w:b/>
+        </w:rPr>
+        <w:t xml:space="preserve">CANNOT </w:t>
+      </w:r>
+      <w:r>
+        <w:rPr>
+          <w:b/>
+        </w:rPr>
+        <w:t xml:space="preserve">be any spaces between the </w:t>
+      </w:r>
+      <w:r>
+        <w:rPr>
+          <w:b/>
+        </w:rPr>
+        <w:t xml:space="preserve">fraction cohort removal </w:t>
+      </w:r>
+      <w:r>
+        <w:rPr>
+          <w:b/>
+        </w:rPr>
+        <w:t>and the open parentheses.</w:t>
+      </w:r>
+    </w:p>
+    <w:p>
+      <w:pPr>
+        <w:pStyle w:val="Heading2"/>
+      </w:pPr>
+      <w:bookmarkStart w:id="12" w:name="_Toc298396952"/>
+      <w:proofErr w:type="spellStart"/>
+      <w:r>
+        <w:t>CompleteMortalityTable</w:t>
+      </w:r>
+      <w:proofErr w:type="spellEnd"/>
+    </w:p>
+    <w:p>
+      <w:pPr>
+        <w:pStyle w:val="textbody"/>
+      </w:pPr>
+      <w:r>
+        <w:t>The Complete Mortality Table defines the threshold for cumulative mortality fraction and the cumulative time during which mortality accumulates that will cause mortality.  If the sum of mortality fractions x 100 exceeds the threshold over the defined period of time, the cohort will die.</w:t>
+      </w:r>
+    </w:p>
+    <w:p>
+      <w:pPr>
+        <w:pStyle w:val="textbody"/>
+      </w:pPr>
+      <w:r>
+        <w:t>Example:</w:t>
+      </w:r>
+    </w:p>
+    <w:p>
+      <w:pPr>
+        <w:pStyle w:val="textbody"/>
+        <w:spacing w:after="0"/>
+        <w:rPr>
+          <w:rFonts w:ascii="Courier" w:hAnsi="Courier"/>
+        </w:rPr>
+      </w:pPr>
+      <w:proofErr w:type="spellStart"/>
+      <w:r>
+        <w:rPr>
+          <w:rFonts w:ascii="Courier" w:hAnsi="Courier"/>
+        </w:rPr>
+        <w:t>CompleteMortalityTable</w:t>
+      </w:r>
+      <w:proofErr w:type="spellEnd"/>
+    </w:p>
+    <w:p>
+      <w:pPr>
+        <w:pStyle w:val="textbody"/>
+        <w:spacing w:after="0"/>
+        <w:rPr>
+          <w:rFonts w:ascii="Courier" w:hAnsi="Courier"/>
+        </w:rPr>
+      </w:pPr>
+      <w:r>
+        <w:rPr>
+          <w:rFonts w:ascii="Courier" w:hAnsi="Courier"/>
+        </w:rPr>
+        <w:t xml:space="preserve">&gt;&gt; </w:t>
+      </w:r>
+      <w:proofErr w:type="gramStart"/>
+      <w:r>
+        <w:rPr>
+          <w:rFonts w:ascii="Courier" w:hAnsi="Courier"/>
+        </w:rPr>
+        <w:t>species</w:t>
+      </w:r>
+      <w:proofErr w:type="gramEnd"/>
+      <w:r>
+        <w:rPr>
+          <w:rFonts w:ascii="Courier" w:hAnsi="Courier"/>
+        </w:rPr>
         <w:t xml:space="preserve"> </w:t>
       </w:r>
-      <w:r>
-        <w:t>Table</w:t>
-      </w:r>
-    </w:p>
-    <w:p>
-      <w:pPr>
-        <w:pStyle w:val="textbody"/>
-      </w:pPr>
-      <w:r>
-        <w:t xml:space="preserve">This </w:t>
-      </w:r>
-      <w:r>
-        <w:t>table contains the year, ecoregion, and species during which stress occurs</w:t>
-      </w:r>
-      <w:r>
-        <w:t>.</w:t>
-      </w:r>
-      <w:r>
-        <w:t xml:space="preserve">  The first column is year beginning from simulation year 1.  </w:t>
-      </w:r>
-      <w:r>
-        <w:t>The second column is the ecoregion name and must match one of the ecoregion names defined for the scenario.  The third column is species and must match one of the species defined for the scenario.</w:t>
+      <w:proofErr w:type="spellStart"/>
+      <w:r>
+        <w:rPr>
+          <w:rFonts w:ascii="Courier" w:hAnsi="Courier"/>
+        </w:rPr>
+        <w:t>CummulativeBiomassReduction</w:t>
+      </w:r>
+      <w:proofErr w:type="spellEnd"/>
+      <w:r>
+        <w:rPr>
+          <w:rFonts w:ascii="Courier" w:hAnsi="Courier"/>
+        </w:rPr>
+        <w:t xml:space="preserve">(%) to </w:t>
+      </w:r>
+    </w:p>
+    <w:p>
+      <w:pPr>
+        <w:pStyle w:val="textbody"/>
+        <w:spacing w:after="0"/>
+        <w:rPr>
+          <w:rFonts w:ascii="Courier" w:hAnsi="Courier"/>
+        </w:rPr>
+      </w:pPr>
+      <w:r>
+        <w:rPr>
+          <w:rFonts w:ascii="Courier" w:hAnsi="Courier"/>
+        </w:rPr>
+        <w:t xml:space="preserve">&gt;&gt; </w:t>
+      </w:r>
+      <w:r>
+        <w:rPr>
+          <w:rFonts w:ascii="Courier" w:hAnsi="Courier"/>
+        </w:rPr>
+        <w:t>trigger complete mortality</w:t>
+      </w:r>
+      <w:r>
+        <w:rPr>
+          <w:rFonts w:ascii="Courier" w:hAnsi="Courier"/>
+        </w:rPr>
+        <w:t xml:space="preserve"> and cumulative </w:t>
+      </w:r>
+    </w:p>
+    <w:p>
+      <w:pPr>
+        <w:pStyle w:val="textbody"/>
+        <w:spacing w:after="0"/>
+        <w:rPr>
+          <w:rFonts w:ascii="Courier" w:hAnsi="Courier"/>
+        </w:rPr>
+      </w:pPr>
+      <w:r>
+        <w:rPr>
+          <w:rFonts w:ascii="Courier" w:hAnsi="Courier"/>
+        </w:rPr>
+        <w:t xml:space="preserve">&gt;&gt; </w:t>
+      </w:r>
+      <w:proofErr w:type="gramStart"/>
+      <w:r>
+        <w:rPr>
+          <w:rFonts w:ascii="Courier" w:hAnsi="Courier"/>
+        </w:rPr>
+        <w:t>time</w:t>
+      </w:r>
+      <w:proofErr w:type="gramEnd"/>
+      <w:r>
+        <w:rPr>
+          <w:rFonts w:ascii="Courier" w:hAnsi="Courier"/>
+        </w:rPr>
+        <w:t xml:space="preserve"> in years.</w:t>
+      </w:r>
+    </w:p>
+    <w:p>
+      <w:pPr>
+        <w:pStyle w:val="textbody"/>
+        <w:spacing w:after="0"/>
+        <w:rPr>
+          <w:rFonts w:ascii="Courier" w:hAnsi="Courier"/>
+        </w:rPr>
+      </w:pPr>
+      <w:proofErr w:type="spellStart"/>
+      <w:proofErr w:type="gramStart"/>
+      <w:r>
+        <w:rPr>
+          <w:rFonts w:ascii="Courier" w:hAnsi="Courier"/>
+        </w:rPr>
+        <w:t>abiebals</w:t>
+      </w:r>
+      <w:proofErr w:type="spellEnd"/>
+      <w:proofErr w:type="gramEnd"/>
+      <w:r>
+        <w:rPr>
+          <w:rFonts w:ascii="Courier" w:hAnsi="Courier"/>
+        </w:rPr>
+        <w:t xml:space="preserve">   90  3</w:t>
+      </w:r>
+    </w:p>
+    <w:p>
+      <w:pPr>
+        <w:pStyle w:val="textbody"/>
+        <w:spacing w:after="0"/>
+        <w:rPr>
+          <w:rFonts w:ascii="Courier" w:hAnsi="Courier"/>
+        </w:rPr>
+      </w:pPr>
+      <w:proofErr w:type="spellStart"/>
+      <w:proofErr w:type="gramStart"/>
+      <w:r>
+        <w:rPr>
+          <w:rFonts w:ascii="Courier" w:hAnsi="Courier"/>
+        </w:rPr>
+        <w:t>poputrem</w:t>
+      </w:r>
+      <w:proofErr w:type="spellEnd"/>
+      <w:proofErr w:type="gramEnd"/>
+      <w:r>
+        <w:rPr>
+          <w:rFonts w:ascii="Courier" w:hAnsi="Courier"/>
+        </w:rPr>
+        <w:t xml:space="preserve">   90  4</w:t>
       </w:r>
     </w:p>
     <w:p>
       <w:pPr>
         <w:pStyle w:val="Heading2"/>
       </w:pPr>
-      <w:r>
-        <w:t>Partial Mortality Table</w:t>
-      </w:r>
-    </w:p>
-    <w:p>
-      <w:pPr>
-        <w:pStyle w:val="textbody"/>
-      </w:pPr>
-      <w:r>
-        <w:t xml:space="preserve">The partial mortality table contains a list of the species for which stress will apply.  The species name is followed by a </w:t>
-      </w:r>
-      <w:r>
+      <w:proofErr w:type="spellStart"/>
+      <w:r>
+        <w:t>MapName</w:t>
+      </w:r>
+      <w:bookmarkEnd w:id="12"/>
+      <w:proofErr w:type="spellEnd"/>
+    </w:p>
+    <w:p>
+      <w:pPr>
+        <w:pStyle w:val="textbody"/>
         <w:rPr>
           <w:b/>
         </w:rPr>
-        <w:t>fraction cohort removal</w:t>
-      </w:r>
-      <w:r>
-        <w:t xml:space="preserve"> and the corresponding cohort ages.  The fraction cohort removal must be between 0.0 and 1.0.  The cohort ages are in parentheses and can be given as a range (50-75) or given a less than or greater than comparative (&gt;150) (&lt;25).  They need not be mutually exclusive.  Only the greater than (&gt;) and less than (&lt;) inequality comparatives are allowed within the input file (e.g., greater than or equal to, &gt;=, will causes errors).  Greater than (&gt;) is implemented as greater than or equal to, whereas less than (&lt;) is always less than.  Ranges are treated as greater than or equal to the lower value of the range, and less than the upper value of the range.</w:t>
-      </w:r>
-    </w:p>
-    <w:p>
-      <w:pPr>
-        <w:pStyle w:val="textbody"/>
+      </w:pPr>
+      <w:r>
         <w:rPr>
           <w:b/>
         </w:rPr>
-      </w:pPr>
-      <w:r>
-        <w:rPr>
-          <w:b/>
-        </w:rPr>
-        <w:t xml:space="preserve">Note:  There </w:t>
-      </w:r>
-      <w:r>
-        <w:rPr>
-          <w:b/>
-        </w:rPr>
-        <w:t xml:space="preserve">CANNOT </w:t>
-      </w:r>
-      <w:r>
-        <w:rPr>
-          <w:b/>
-        </w:rPr>
-        <w:t xml:space="preserve">be any spaces between the </w:t>
-      </w:r>
-      <w:r>
-        <w:rPr>
-          <w:b/>
-        </w:rPr>
-        <w:t xml:space="preserve">fraction cohort removal </w:t>
-      </w:r>
-      <w:r>
-        <w:rPr>
-          <w:b/>
-        </w:rPr>
-        <w:t>and the open parentheses.</w:t>
-      </w:r>
-    </w:p>
-    <w:p>
-      <w:pPr>
-        <w:pStyle w:val="Heading2"/>
-      </w:pPr>
-      <w:bookmarkStart w:id="12" w:name="_Toc298396952"/>
-      <w:r>
-        <w:t>MapName</w:t>
-      </w:r>
-      <w:bookmarkEnd w:id="12"/>
-    </w:p>
-    <w:p>
-      <w:pPr>
-        <w:pStyle w:val="textbody"/>
-        <w:rPr>
-          <w:b/>
-        </w:rPr>
-      </w:pPr>
-      <w:r>
-        <w:rPr>
-          <w:b/>
-        </w:rPr>
         <w:t>Note:  This is not currently functioning.</w:t>
       </w:r>
     </w:p>
@@ -2484,6 +3211,7 @@
       <w:r>
         <w:t>“</w:t>
       </w:r>
+      <w:proofErr w:type="spellStart"/>
       <w:r>
         <w:rPr>
           <w:b/>
@@ -2491,6 +3219,7 @@
         </w:rPr>
         <w:t>timestep</w:t>
       </w:r>
+      <w:proofErr w:type="spellEnd"/>
       <w:r>
         <w:t xml:space="preserve">” to ensure that the maps have unique names (see section 3.1.8.1 </w:t>
       </w:r>
@@ -2515,11 +3244,7 @@
         <w:t>).</w:t>
       </w:r>
       <w:r>
-        <w:t xml:space="preserve">  The </w:t>
-      </w:r>
-      <w:r>
-        <w:lastRenderedPageBreak/>
-        <w:t>user must indicate the file extension.  The user must also include sub-directory name(s) as needed.</w:t>
+        <w:t xml:space="preserve">  The user must indicate the file extension.  The user must also include sub-directory name(s) as needed.</w:t>
       </w:r>
     </w:p>
     <w:p>
@@ -2527,10 +3252,12 @@
         <w:pStyle w:val="Heading2"/>
       </w:pPr>
       <w:bookmarkStart w:id="13" w:name="_Toc298396953"/>
+      <w:proofErr w:type="spellStart"/>
       <w:r>
         <w:t>LogFile</w:t>
       </w:r>
       <w:bookmarkEnd w:id="13"/>
+      <w:proofErr w:type="spellEnd"/>
     </w:p>
     <w:p>
       <w:pPr>
@@ -2562,48 +3289,66 @@
           <w:rFonts w:ascii="Courier New" w:hAnsi="Courier New" w:cs="Courier New"/>
         </w:rPr>
       </w:pPr>
-      <w:r>
-        <w:rPr>
-          <w:rFonts w:ascii="Courier New" w:hAnsi="Courier New" w:cs="Courier New"/>
-        </w:rPr>
-        <w:t>LandisData "Stress Mortality"</w:t>
-      </w:r>
-    </w:p>
-    <w:p>
-      <w:pPr>
-        <w:pStyle w:val="textbody"/>
-        <w:rPr>
-          <w:rFonts w:ascii="Courier New" w:hAnsi="Courier New" w:cs="Courier New"/>
-        </w:rPr>
-      </w:pPr>
-    </w:p>
-    <w:p>
-      <w:pPr>
-        <w:pStyle w:val="textbody"/>
-        <w:rPr>
-          <w:rFonts w:ascii="Courier New" w:hAnsi="Courier New" w:cs="Courier New"/>
-        </w:rPr>
-      </w:pPr>
+      <w:proofErr w:type="spellStart"/>
+      <w:r>
+        <w:rPr>
+          <w:rFonts w:ascii="Courier New" w:hAnsi="Courier New" w:cs="Courier New"/>
+        </w:rPr>
+        <w:t>LandisData</w:t>
+      </w:r>
+      <w:proofErr w:type="spellEnd"/>
+      <w:r>
+        <w:rPr>
+          <w:rFonts w:ascii="Courier New" w:hAnsi="Courier New" w:cs="Courier New"/>
+        </w:rPr>
+        <w:t xml:space="preserve"> "Stress Mortality"</w:t>
+      </w:r>
+    </w:p>
+    <w:p>
+      <w:pPr>
+        <w:pStyle w:val="textbody"/>
+        <w:rPr>
+          <w:rFonts w:ascii="Courier New" w:hAnsi="Courier New" w:cs="Courier New"/>
+        </w:rPr>
+      </w:pPr>
+    </w:p>
+    <w:p>
+      <w:pPr>
+        <w:pStyle w:val="textbody"/>
+        <w:rPr>
+          <w:rFonts w:ascii="Courier New" w:hAnsi="Courier New" w:cs="Courier New"/>
+        </w:rPr>
+      </w:pPr>
+      <w:proofErr w:type="spellStart"/>
       <w:r>
         <w:rPr>
           <w:rFonts w:ascii="Courier New" w:hAnsi="Courier New" w:cs="Courier New"/>
         </w:rPr>
         <w:t>StressOnsetTable</w:t>
       </w:r>
-    </w:p>
-    <w:p>
-      <w:pPr>
-        <w:pStyle w:val="textbody"/>
-        <w:rPr>
-          <w:rFonts w:ascii="Courier New" w:hAnsi="Courier New" w:cs="Courier New"/>
-        </w:rPr>
-      </w:pPr>
-      <w:r>
-        <w:rPr>
-          <w:rFonts w:ascii="Courier New" w:hAnsi="Courier New" w:cs="Courier New"/>
-        </w:rPr>
-        <w:t>&gt;&gt;year landtype  species</w:t>
-      </w:r>
+      <w:proofErr w:type="spellEnd"/>
+    </w:p>
+    <w:p>
+      <w:pPr>
+        <w:pStyle w:val="textbody"/>
+        <w:rPr>
+          <w:rFonts w:ascii="Courier New" w:hAnsi="Courier New" w:cs="Courier New"/>
+        </w:rPr>
+      </w:pPr>
+      <w:r>
+        <w:rPr>
+          <w:rFonts w:ascii="Courier New" w:hAnsi="Courier New" w:cs="Courier New"/>
+        </w:rPr>
+        <w:t xml:space="preserve">&gt;&gt;year </w:t>
+      </w:r>
+      <w:proofErr w:type="gramStart"/>
+      <w:r>
+        <w:rPr>
+          <w:rFonts w:ascii="Courier New" w:hAnsi="Courier New" w:cs="Courier New"/>
+        </w:rPr>
+        <w:t>landtype  species</w:t>
+      </w:r>
+      <w:proofErr w:type="gramEnd"/>
     </w:p>
     <w:p>
       <w:pPr>
@@ -2630,284 +3375,482 @@
         <w:rPr>
           <w:rFonts w:ascii="Courier New" w:hAnsi="Courier New" w:cs="Courier New"/>
         </w:rPr>
-        <w:t>2      eco1       abiebals</w:t>
-      </w:r>
-    </w:p>
-    <w:p>
-      <w:pPr>
-        <w:pStyle w:val="textbody"/>
-        <w:rPr>
-          <w:rFonts w:ascii="Courier New" w:hAnsi="Courier New" w:cs="Courier New"/>
-        </w:rPr>
-      </w:pPr>
-      <w:r>
-        <w:rPr>
-          <w:rFonts w:ascii="Courier New" w:hAnsi="Courier New" w:cs="Courier New"/>
-        </w:rPr>
-        <w:t>2      eco1       poputrem</w:t>
-      </w:r>
-    </w:p>
-    <w:p>
-      <w:pPr>
-        <w:pStyle w:val="textbody"/>
-        <w:rPr>
-          <w:rFonts w:ascii="Courier New" w:hAnsi="Courier New" w:cs="Courier New"/>
-        </w:rPr>
-      </w:pPr>
-      <w:r>
-        <w:rPr>
-          <w:rFonts w:ascii="Courier New" w:hAnsi="Courier New" w:cs="Courier New"/>
-        </w:rPr>
-        <w:t>20     eco1       abiebals</w:t>
-      </w:r>
-    </w:p>
-    <w:p>
-      <w:pPr>
-        <w:pStyle w:val="textbody"/>
-        <w:rPr>
-          <w:rFonts w:ascii="Courier New" w:hAnsi="Courier New" w:cs="Courier New"/>
-        </w:rPr>
-      </w:pPr>
-      <w:r>
-        <w:rPr>
-          <w:rFonts w:ascii="Courier New" w:hAnsi="Courier New" w:cs="Courier New"/>
-        </w:rPr>
-        <w:t>20     eco1       poputrem</w:t>
-      </w:r>
-    </w:p>
-    <w:p>
-      <w:pPr>
-        <w:pStyle w:val="textbody"/>
-        <w:rPr>
-          <w:rFonts w:ascii="Courier New" w:hAnsi="Courier New" w:cs="Courier New"/>
-        </w:rPr>
-      </w:pPr>
-      <w:r>
-        <w:rPr>
-          <w:rFonts w:ascii="Courier New" w:hAnsi="Courier New" w:cs="Courier New"/>
-        </w:rPr>
-        <w:t>21     eco1       poputrem</w:t>
-      </w:r>
-    </w:p>
-    <w:p>
-      <w:pPr>
-        <w:pStyle w:val="textbody"/>
-        <w:rPr>
-          <w:rFonts w:ascii="Courier New" w:hAnsi="Courier New" w:cs="Courier New"/>
-        </w:rPr>
-      </w:pPr>
-      <w:r>
-        <w:rPr>
-          <w:rFonts w:ascii="Courier New" w:hAnsi="Courier New" w:cs="Courier New"/>
-        </w:rPr>
-        <w:t>22     eco1       poputrem</w:t>
-      </w:r>
-    </w:p>
-    <w:p>
-      <w:pPr>
-        <w:pStyle w:val="textbody"/>
-        <w:rPr>
-          <w:rFonts w:ascii="Courier New" w:hAnsi="Courier New" w:cs="Courier New"/>
-        </w:rPr>
-      </w:pPr>
-      <w:r>
-        <w:rPr>
-          <w:rFonts w:ascii="Courier New" w:hAnsi="Courier New" w:cs="Courier New"/>
-        </w:rPr>
-        <w:t>23     eco1       abiebals</w:t>
-      </w:r>
-    </w:p>
-    <w:p>
-      <w:pPr>
-        <w:pStyle w:val="textbody"/>
-        <w:rPr>
-          <w:rFonts w:ascii="Courier New" w:hAnsi="Courier New" w:cs="Courier New"/>
-        </w:rPr>
-      </w:pPr>
-      <w:r>
-        <w:rPr>
-          <w:rFonts w:ascii="Courier New" w:hAnsi="Courier New" w:cs="Courier New"/>
-        </w:rPr>
-        <w:t>23     eco1       poputrem</w:t>
-      </w:r>
-    </w:p>
-    <w:p>
-      <w:pPr>
-        <w:pStyle w:val="textbody"/>
-        <w:rPr>
-          <w:rFonts w:ascii="Courier New" w:hAnsi="Courier New" w:cs="Courier New"/>
-        </w:rPr>
-      </w:pPr>
-      <w:r>
-        <w:rPr>
-          <w:rFonts w:ascii="Courier New" w:hAnsi="Courier New" w:cs="Courier New"/>
-        </w:rPr>
-        <w:t>2      eco2       poputrem</w:t>
-      </w:r>
-    </w:p>
-    <w:p>
-      <w:pPr>
-        <w:pStyle w:val="textbody"/>
-        <w:rPr>
-          <w:rFonts w:ascii="Courier New" w:hAnsi="Courier New" w:cs="Courier New"/>
-        </w:rPr>
-      </w:pPr>
-      <w:r>
-        <w:rPr>
-          <w:rFonts w:ascii="Courier New" w:hAnsi="Courier New" w:cs="Courier New"/>
-        </w:rPr>
-        <w:t>3      eco2       poputrem</w:t>
-      </w:r>
-    </w:p>
-    <w:p>
-      <w:pPr>
-        <w:pStyle w:val="textbody"/>
-        <w:rPr>
-          <w:rFonts w:ascii="Courier New" w:hAnsi="Courier New" w:cs="Courier New"/>
-        </w:rPr>
-      </w:pPr>
-      <w:r>
-        <w:rPr>
-          <w:rFonts w:ascii="Courier New" w:hAnsi="Courier New" w:cs="Courier New"/>
-        </w:rPr>
-        <w:t>4      eco2       poputrem</w:t>
-      </w:r>
-    </w:p>
-    <w:p>
-      <w:pPr>
-        <w:pStyle w:val="textbody"/>
-        <w:rPr>
-          <w:rFonts w:ascii="Courier New" w:hAnsi="Courier New" w:cs="Courier New"/>
-        </w:rPr>
-      </w:pPr>
-      <w:r>
-        <w:rPr>
-          <w:rFonts w:ascii="Courier New" w:hAnsi="Courier New" w:cs="Courier New"/>
-        </w:rPr>
-        <w:t>5      eco2       poputrem</w:t>
-      </w:r>
-    </w:p>
-    <w:p>
-      <w:pPr>
-        <w:pStyle w:val="textbody"/>
-        <w:rPr>
-          <w:rFonts w:ascii="Courier New" w:hAnsi="Courier New" w:cs="Courier New"/>
-        </w:rPr>
-      </w:pPr>
-      <w:r>
-        <w:rPr>
-          <w:rFonts w:ascii="Courier New" w:hAnsi="Courier New" w:cs="Courier New"/>
-        </w:rPr>
-        <w:t>20     eco2       poputrem</w:t>
-      </w:r>
-    </w:p>
-    <w:p>
-      <w:pPr>
-        <w:pStyle w:val="textbody"/>
-        <w:rPr>
-          <w:rFonts w:ascii="Courier New" w:hAnsi="Courier New" w:cs="Courier New"/>
-        </w:rPr>
-      </w:pPr>
-      <w:r>
-        <w:rPr>
-          <w:rFonts w:ascii="Courier New" w:hAnsi="Courier New" w:cs="Courier New"/>
-        </w:rPr>
-        <w:t>23     eco2       poputrem</w:t>
-      </w:r>
-    </w:p>
-    <w:p>
-      <w:pPr>
-        <w:pStyle w:val="textbody"/>
-        <w:rPr>
-          <w:rFonts w:ascii="Courier New" w:hAnsi="Courier New" w:cs="Courier New"/>
-        </w:rPr>
-      </w:pPr>
-    </w:p>
-    <w:p>
-      <w:pPr>
-        <w:pStyle w:val="textbody"/>
-        <w:rPr>
-          <w:rFonts w:ascii="Courier New" w:hAnsi="Courier New" w:cs="Courier New"/>
-        </w:rPr>
-      </w:pPr>
-    </w:p>
-    <w:p>
-      <w:pPr>
-        <w:pStyle w:val="textbody"/>
-        <w:rPr>
-          <w:rFonts w:ascii="Courier New" w:hAnsi="Courier New" w:cs="Courier New"/>
-        </w:rPr>
-      </w:pPr>
+        <w:t xml:space="preserve">2      eco1       </w:t>
+      </w:r>
+      <w:commentRangeStart w:id="15"/>
+      <w:proofErr w:type="spellStart"/>
+      <w:r>
+        <w:rPr>
+          <w:rFonts w:ascii="Courier New" w:hAnsi="Courier New" w:cs="Courier New"/>
+        </w:rPr>
+        <w:t>abiebals</w:t>
+      </w:r>
+      <w:commentRangeEnd w:id="15"/>
+      <w:proofErr w:type="spellEnd"/>
+      <w:r>
+        <w:rPr>
+          <w:rStyle w:val="CommentReference"/>
+        </w:rPr>
+        <w:commentReference w:id="15"/>
+      </w:r>
+    </w:p>
+    <w:p>
+      <w:pPr>
+        <w:pStyle w:val="textbody"/>
+        <w:rPr>
+          <w:rFonts w:ascii="Courier New" w:hAnsi="Courier New" w:cs="Courier New"/>
+        </w:rPr>
+      </w:pPr>
+      <w:r>
+        <w:rPr>
+          <w:rFonts w:ascii="Courier New" w:hAnsi="Courier New" w:cs="Courier New"/>
+        </w:rPr>
+        <w:t xml:space="preserve">2      eco1       </w:t>
+      </w:r>
+      <w:proofErr w:type="spellStart"/>
+      <w:r>
+        <w:rPr>
+          <w:rFonts w:ascii="Courier New" w:hAnsi="Courier New" w:cs="Courier New"/>
+        </w:rPr>
+        <w:t>poputrem</w:t>
+      </w:r>
+      <w:proofErr w:type="spellEnd"/>
+    </w:p>
+    <w:p>
+      <w:pPr>
+        <w:pStyle w:val="textbody"/>
+        <w:rPr>
+          <w:rFonts w:ascii="Courier New" w:hAnsi="Courier New" w:cs="Courier New"/>
+        </w:rPr>
+      </w:pPr>
+      <w:r>
+        <w:rPr>
+          <w:rFonts w:ascii="Courier New" w:hAnsi="Courier New" w:cs="Courier New"/>
+        </w:rPr>
+        <w:t xml:space="preserve">20     eco1       </w:t>
+      </w:r>
+      <w:proofErr w:type="spellStart"/>
+      <w:r>
+        <w:rPr>
+          <w:rFonts w:ascii="Courier New" w:hAnsi="Courier New" w:cs="Courier New"/>
+        </w:rPr>
+        <w:t>abiebals</w:t>
+      </w:r>
+      <w:proofErr w:type="spellEnd"/>
+    </w:p>
+    <w:p>
+      <w:pPr>
+        <w:pStyle w:val="textbody"/>
+        <w:rPr>
+          <w:rFonts w:ascii="Courier New" w:hAnsi="Courier New" w:cs="Courier New"/>
+        </w:rPr>
+      </w:pPr>
+      <w:r>
+        <w:rPr>
+          <w:rFonts w:ascii="Courier New" w:hAnsi="Courier New" w:cs="Courier New"/>
+        </w:rPr>
+        <w:t xml:space="preserve">20     eco1       </w:t>
+      </w:r>
+      <w:proofErr w:type="spellStart"/>
+      <w:r>
+        <w:rPr>
+          <w:rFonts w:ascii="Courier New" w:hAnsi="Courier New" w:cs="Courier New"/>
+        </w:rPr>
+        <w:t>poputrem</w:t>
+      </w:r>
+      <w:proofErr w:type="spellEnd"/>
+    </w:p>
+    <w:p>
+      <w:pPr>
+        <w:pStyle w:val="textbody"/>
+        <w:rPr>
+          <w:rFonts w:ascii="Courier New" w:hAnsi="Courier New" w:cs="Courier New"/>
+        </w:rPr>
+      </w:pPr>
+      <w:r>
+        <w:rPr>
+          <w:rFonts w:ascii="Courier New" w:hAnsi="Courier New" w:cs="Courier New"/>
+        </w:rPr>
+        <w:t xml:space="preserve">21     eco1       </w:t>
+      </w:r>
+      <w:proofErr w:type="spellStart"/>
+      <w:r>
+        <w:rPr>
+          <w:rFonts w:ascii="Courier New" w:hAnsi="Courier New" w:cs="Courier New"/>
+        </w:rPr>
+        <w:t>poputrem</w:t>
+      </w:r>
+      <w:proofErr w:type="spellEnd"/>
+    </w:p>
+    <w:p>
+      <w:pPr>
+        <w:pStyle w:val="textbody"/>
+        <w:rPr>
+          <w:rFonts w:ascii="Courier New" w:hAnsi="Courier New" w:cs="Courier New"/>
+        </w:rPr>
+      </w:pPr>
+      <w:r>
+        <w:rPr>
+          <w:rFonts w:ascii="Courier New" w:hAnsi="Courier New" w:cs="Courier New"/>
+        </w:rPr>
+        <w:t xml:space="preserve">22     eco1       </w:t>
+      </w:r>
+      <w:proofErr w:type="spellStart"/>
+      <w:r>
+        <w:rPr>
+          <w:rFonts w:ascii="Courier New" w:hAnsi="Courier New" w:cs="Courier New"/>
+        </w:rPr>
+        <w:t>poputrem</w:t>
+      </w:r>
+      <w:proofErr w:type="spellEnd"/>
+    </w:p>
+    <w:p>
+      <w:pPr>
+        <w:pStyle w:val="textbody"/>
+        <w:rPr>
+          <w:rFonts w:ascii="Courier New" w:hAnsi="Courier New" w:cs="Courier New"/>
+        </w:rPr>
+      </w:pPr>
+      <w:r>
+        <w:rPr>
+          <w:rFonts w:ascii="Courier New" w:hAnsi="Courier New" w:cs="Courier New"/>
+        </w:rPr>
+        <w:t xml:space="preserve">23     eco1       </w:t>
+      </w:r>
+      <w:proofErr w:type="spellStart"/>
+      <w:r>
+        <w:rPr>
+          <w:rFonts w:ascii="Courier New" w:hAnsi="Courier New" w:cs="Courier New"/>
+        </w:rPr>
+        <w:t>abiebals</w:t>
+      </w:r>
+      <w:proofErr w:type="spellEnd"/>
+    </w:p>
+    <w:p>
+      <w:pPr>
+        <w:pStyle w:val="textbody"/>
+        <w:rPr>
+          <w:rFonts w:ascii="Courier New" w:hAnsi="Courier New" w:cs="Courier New"/>
+        </w:rPr>
+      </w:pPr>
+      <w:r>
+        <w:rPr>
+          <w:rFonts w:ascii="Courier New" w:hAnsi="Courier New" w:cs="Courier New"/>
+        </w:rPr>
+        <w:t xml:space="preserve">23     eco1       </w:t>
+      </w:r>
+      <w:proofErr w:type="spellStart"/>
+      <w:r>
+        <w:rPr>
+          <w:rFonts w:ascii="Courier New" w:hAnsi="Courier New" w:cs="Courier New"/>
+        </w:rPr>
+        <w:t>poputrem</w:t>
+      </w:r>
+      <w:proofErr w:type="spellEnd"/>
+    </w:p>
+    <w:p>
+      <w:pPr>
+        <w:pStyle w:val="textbody"/>
+        <w:rPr>
+          <w:rFonts w:ascii="Courier New" w:hAnsi="Courier New" w:cs="Courier New"/>
+        </w:rPr>
+      </w:pPr>
+      <w:r>
+        <w:rPr>
+          <w:rFonts w:ascii="Courier New" w:hAnsi="Courier New" w:cs="Courier New"/>
+        </w:rPr>
+        <w:t xml:space="preserve">2      eco2       </w:t>
+      </w:r>
+      <w:proofErr w:type="spellStart"/>
+      <w:r>
+        <w:rPr>
+          <w:rFonts w:ascii="Courier New" w:hAnsi="Courier New" w:cs="Courier New"/>
+        </w:rPr>
+        <w:t>poputrem</w:t>
+      </w:r>
+      <w:proofErr w:type="spellEnd"/>
+    </w:p>
+    <w:p>
+      <w:pPr>
+        <w:pStyle w:val="textbody"/>
+        <w:rPr>
+          <w:rFonts w:ascii="Courier New" w:hAnsi="Courier New" w:cs="Courier New"/>
+        </w:rPr>
+      </w:pPr>
+      <w:r>
+        <w:rPr>
+          <w:rFonts w:ascii="Courier New" w:hAnsi="Courier New" w:cs="Courier New"/>
+        </w:rPr>
+        <w:t xml:space="preserve">3      eco2       </w:t>
+      </w:r>
+      <w:proofErr w:type="spellStart"/>
+      <w:r>
+        <w:rPr>
+          <w:rFonts w:ascii="Courier New" w:hAnsi="Courier New" w:cs="Courier New"/>
+        </w:rPr>
+        <w:t>poputrem</w:t>
+      </w:r>
+      <w:proofErr w:type="spellEnd"/>
+    </w:p>
+    <w:p>
+      <w:pPr>
+        <w:pStyle w:val="textbody"/>
+        <w:rPr>
+          <w:rFonts w:ascii="Courier New" w:hAnsi="Courier New" w:cs="Courier New"/>
+        </w:rPr>
+      </w:pPr>
+      <w:r>
+        <w:rPr>
+          <w:rFonts w:ascii="Courier New" w:hAnsi="Courier New" w:cs="Courier New"/>
+        </w:rPr>
+        <w:t xml:space="preserve">4      eco2       </w:t>
+      </w:r>
+      <w:proofErr w:type="spellStart"/>
+      <w:r>
+        <w:rPr>
+          <w:rFonts w:ascii="Courier New" w:hAnsi="Courier New" w:cs="Courier New"/>
+        </w:rPr>
+        <w:t>poputrem</w:t>
+      </w:r>
+      <w:proofErr w:type="spellEnd"/>
+    </w:p>
+    <w:p>
+      <w:pPr>
+        <w:pStyle w:val="textbody"/>
+        <w:rPr>
+          <w:rFonts w:ascii="Courier New" w:hAnsi="Courier New" w:cs="Courier New"/>
+        </w:rPr>
+      </w:pPr>
+      <w:r>
+        <w:rPr>
+          <w:rFonts w:ascii="Courier New" w:hAnsi="Courier New" w:cs="Courier New"/>
+        </w:rPr>
+        <w:t xml:space="preserve">5      eco2       </w:t>
+      </w:r>
+      <w:proofErr w:type="spellStart"/>
+      <w:r>
+        <w:rPr>
+          <w:rFonts w:ascii="Courier New" w:hAnsi="Courier New" w:cs="Courier New"/>
+        </w:rPr>
+        <w:t>poputrem</w:t>
+      </w:r>
+      <w:proofErr w:type="spellEnd"/>
+    </w:p>
+    <w:p>
+      <w:pPr>
+        <w:pStyle w:val="textbody"/>
+        <w:rPr>
+          <w:rFonts w:ascii="Courier New" w:hAnsi="Courier New" w:cs="Courier New"/>
+        </w:rPr>
+      </w:pPr>
+      <w:r>
+        <w:rPr>
+          <w:rFonts w:ascii="Courier New" w:hAnsi="Courier New" w:cs="Courier New"/>
+        </w:rPr>
+        <w:t xml:space="preserve">20     eco2       </w:t>
+      </w:r>
+      <w:proofErr w:type="spellStart"/>
+      <w:r>
+        <w:rPr>
+          <w:rFonts w:ascii="Courier New" w:hAnsi="Courier New" w:cs="Courier New"/>
+        </w:rPr>
+        <w:t>poputrem</w:t>
+      </w:r>
+      <w:proofErr w:type="spellEnd"/>
+    </w:p>
+    <w:p>
+      <w:pPr>
+        <w:pStyle w:val="textbody"/>
+        <w:rPr>
+          <w:rFonts w:ascii="Courier New" w:hAnsi="Courier New" w:cs="Courier New"/>
+        </w:rPr>
+      </w:pPr>
+      <w:r>
+        <w:rPr>
+          <w:rFonts w:ascii="Courier New" w:hAnsi="Courier New" w:cs="Courier New"/>
+        </w:rPr>
+        <w:t xml:space="preserve">23     eco2       </w:t>
+      </w:r>
+      <w:proofErr w:type="spellStart"/>
+      <w:r>
+        <w:rPr>
+          <w:rFonts w:ascii="Courier New" w:hAnsi="Courier New" w:cs="Courier New"/>
+        </w:rPr>
+        <w:t>poputrem</w:t>
+      </w:r>
+      <w:proofErr w:type="spellEnd"/>
+    </w:p>
+    <w:p>
+      <w:pPr>
+        <w:pStyle w:val="textbody"/>
+        <w:rPr>
+          <w:rFonts w:ascii="Courier New" w:hAnsi="Courier New" w:cs="Courier New"/>
+        </w:rPr>
+      </w:pPr>
+    </w:p>
+    <w:p>
+      <w:pPr>
+        <w:pStyle w:val="textbody"/>
+        <w:rPr>
+          <w:rFonts w:ascii="Courier New" w:hAnsi="Courier New" w:cs="Courier New"/>
+        </w:rPr>
+      </w:pPr>
+    </w:p>
+    <w:p>
+      <w:pPr>
+        <w:pStyle w:val="textbody"/>
+        <w:rPr>
+          <w:rFonts w:ascii="Courier New" w:hAnsi="Courier New" w:cs="Courier New"/>
+        </w:rPr>
+      </w:pPr>
+      <w:proofErr w:type="spellStart"/>
       <w:r>
         <w:rPr>
           <w:rFonts w:ascii="Courier New" w:hAnsi="Courier New" w:cs="Courier New"/>
         </w:rPr>
         <w:t>PartialMortalityTable</w:t>
       </w:r>
-    </w:p>
-    <w:p>
-      <w:pPr>
-        <w:pStyle w:val="textbody"/>
-        <w:rPr>
-          <w:rFonts w:ascii="Courier New" w:hAnsi="Courier New" w:cs="Courier New"/>
-        </w:rPr>
-      </w:pPr>
-      <w:r>
-        <w:rPr>
-          <w:rFonts w:ascii="Courier New" w:hAnsi="Courier New" w:cs="Courier New"/>
-        </w:rPr>
-        <w:t xml:space="preserve">&gt;&gt; species MortalityRate(Agegroup)  </w:t>
-      </w:r>
-    </w:p>
-    <w:p>
-      <w:pPr>
-        <w:pStyle w:val="textbody"/>
-        <w:rPr>
-          <w:rFonts w:ascii="Courier New" w:hAnsi="Courier New" w:cs="Courier New"/>
-        </w:rPr>
-      </w:pPr>
-      <w:r>
-        <w:rPr>
-          <w:rFonts w:ascii="Courier New" w:hAnsi="Courier New" w:cs="Courier New"/>
-        </w:rPr>
-        <w:t>abiebals  0.37(1-50) 0.2(&gt;50)</w:t>
-      </w:r>
-    </w:p>
-    <w:p>
-      <w:pPr>
-        <w:pStyle w:val="textbody"/>
-        <w:rPr>
-          <w:rFonts w:ascii="Courier New" w:hAnsi="Courier New" w:cs="Courier New"/>
-        </w:rPr>
-      </w:pPr>
-      <w:r>
-        <w:rPr>
-          <w:rFonts w:ascii="Courier New" w:hAnsi="Courier New" w:cs="Courier New"/>
-        </w:rPr>
-        <w:t>poputrem  0.37(1-40) 0.5(40-80)  0.63(&gt;80)</w:t>
-      </w:r>
-    </w:p>
-    <w:p>
-      <w:pPr>
-        <w:pStyle w:val="textbody"/>
-        <w:rPr>
-          <w:rFonts w:ascii="Courier New" w:hAnsi="Courier New" w:cs="Courier New"/>
-        </w:rPr>
-      </w:pPr>
-    </w:p>
-    <w:p>
-      <w:pPr>
-        <w:pStyle w:val="textbody"/>
-        <w:rPr>
-          <w:rFonts w:ascii="Courier New" w:hAnsi="Courier New" w:cs="Courier New"/>
-        </w:rPr>
-      </w:pPr>
+      <w:proofErr w:type="spellEnd"/>
+    </w:p>
+    <w:p>
+      <w:pPr>
+        <w:pStyle w:val="textbody"/>
+        <w:rPr>
+          <w:rFonts w:ascii="Courier New" w:hAnsi="Courier New" w:cs="Courier New"/>
+        </w:rPr>
+      </w:pPr>
+      <w:r>
+        <w:rPr>
+          <w:rFonts w:ascii="Courier New" w:hAnsi="Courier New" w:cs="Courier New"/>
+        </w:rPr>
+        <w:t xml:space="preserve">&gt;&gt; </w:t>
+      </w:r>
+      <w:proofErr w:type="gramStart"/>
+      <w:r>
+        <w:rPr>
+          <w:rFonts w:ascii="Courier New" w:hAnsi="Courier New" w:cs="Courier New"/>
+        </w:rPr>
+        <w:t>species</w:t>
+      </w:r>
+      <w:proofErr w:type="gramEnd"/>
+      <w:r>
+        <w:rPr>
+          <w:rFonts w:ascii="Courier New" w:hAnsi="Courier New" w:cs="Courier New"/>
+        </w:rPr>
+        <w:t xml:space="preserve"> </w:t>
+      </w:r>
+      <w:proofErr w:type="spellStart"/>
+      <w:r>
+        <w:rPr>
+          <w:rFonts w:ascii="Courier New" w:hAnsi="Courier New" w:cs="Courier New"/>
+        </w:rPr>
+        <w:t>MortalityRate</w:t>
+      </w:r>
+      <w:proofErr w:type="spellEnd"/>
+      <w:r>
+        <w:rPr>
+          <w:rFonts w:ascii="Courier New" w:hAnsi="Courier New" w:cs="Courier New"/>
+        </w:rPr>
+        <w:t>(</w:t>
+      </w:r>
+      <w:proofErr w:type="spellStart"/>
+      <w:r>
+        <w:rPr>
+          <w:rFonts w:ascii="Courier New" w:hAnsi="Courier New" w:cs="Courier New"/>
+        </w:rPr>
+        <w:t>Agegroup</w:t>
+      </w:r>
+      <w:proofErr w:type="spellEnd"/>
+      <w:r>
+        <w:rPr>
+          <w:rFonts w:ascii="Courier New" w:hAnsi="Courier New" w:cs="Courier New"/>
+        </w:rPr>
+        <w:t xml:space="preserve">)  </w:t>
+      </w:r>
+    </w:p>
+    <w:p>
+      <w:pPr>
+        <w:pStyle w:val="textbody"/>
+        <w:rPr>
+          <w:rFonts w:ascii="Courier New" w:hAnsi="Courier New" w:cs="Courier New"/>
+        </w:rPr>
+      </w:pPr>
+      <w:proofErr w:type="spellStart"/>
+      <w:proofErr w:type="gramStart"/>
+      <w:r>
+        <w:rPr>
+          <w:rFonts w:ascii="Courier New" w:hAnsi="Courier New" w:cs="Courier New"/>
+        </w:rPr>
+        <w:t>abiebals</w:t>
+      </w:r>
+      <w:proofErr w:type="spellEnd"/>
+      <w:r>
+        <w:rPr>
+          <w:rFonts w:ascii="Courier New" w:hAnsi="Courier New" w:cs="Courier New"/>
+        </w:rPr>
+        <w:t xml:space="preserve">  0.37</w:t>
+      </w:r>
+      <w:proofErr w:type="gramEnd"/>
+      <w:r>
+        <w:rPr>
+          <w:rFonts w:ascii="Courier New" w:hAnsi="Courier New" w:cs="Courier New"/>
+        </w:rPr>
+        <w:t>(1-50) 0.2(&gt;50)</w:t>
+      </w:r>
+    </w:p>
+    <w:p>
+      <w:pPr>
+        <w:pStyle w:val="textbody"/>
+        <w:rPr>
+          <w:rFonts w:ascii="Courier New" w:hAnsi="Courier New" w:cs="Courier New"/>
+        </w:rPr>
+      </w:pPr>
+      <w:proofErr w:type="spellStart"/>
+      <w:proofErr w:type="gramStart"/>
+      <w:r>
+        <w:rPr>
+          <w:rFonts w:ascii="Courier New" w:hAnsi="Courier New" w:cs="Courier New"/>
+        </w:rPr>
+        <w:t>poputrem</w:t>
+      </w:r>
+      <w:proofErr w:type="spellEnd"/>
+      <w:r>
+        <w:rPr>
+          <w:rFonts w:ascii="Courier New" w:hAnsi="Courier New" w:cs="Courier New"/>
+        </w:rPr>
+        <w:t xml:space="preserve">  0.37</w:t>
+      </w:r>
+      <w:proofErr w:type="gramEnd"/>
+      <w:r>
+        <w:rPr>
+          <w:rFonts w:ascii="Courier New" w:hAnsi="Courier New" w:cs="Courier New"/>
+        </w:rPr>
+        <w:t>(1-40) 0.5(40-80)  0.63(&gt;80)</w:t>
+      </w:r>
+    </w:p>
+    <w:p>
+      <w:pPr>
+        <w:pStyle w:val="textbody"/>
+        <w:rPr>
+          <w:rFonts w:ascii="Courier New" w:hAnsi="Courier New" w:cs="Courier New"/>
+        </w:rPr>
+      </w:pPr>
+    </w:p>
+    <w:p>
+      <w:pPr>
+        <w:pStyle w:val="textbody"/>
+        <w:rPr>
+          <w:rFonts w:ascii="Courier New" w:hAnsi="Courier New" w:cs="Courier New"/>
+        </w:rPr>
+      </w:pPr>
+      <w:proofErr w:type="spellStart"/>
       <w:r>
         <w:rPr>
           <w:rFonts w:ascii="Courier New" w:hAnsi="Courier New" w:cs="Courier New"/>
         </w:rPr>
         <w:t>CompleteMortalityTable</w:t>
       </w:r>
+      <w:proofErr w:type="spellEnd"/>
     </w:p>
     <w:p>
       <w:pPr>
@@ -2921,57 +3864,149 @@
           <w:rFonts w:ascii="Courier New" w:hAnsi="Courier New" w:cs="Courier New"/>
         </w:rPr>
         <w:lastRenderedPageBreak/>
-        <w:t>&gt;&gt; species CummulativeBiomassReduction(%) to trigger complete mortality</w:t>
-      </w:r>
-    </w:p>
-    <w:p>
-      <w:pPr>
-        <w:pStyle w:val="textbody"/>
-        <w:rPr>
-          <w:rFonts w:ascii="Courier New" w:hAnsi="Courier New" w:cs="Courier New"/>
-        </w:rPr>
-      </w:pPr>
-      <w:r>
-        <w:rPr>
-          <w:rFonts w:ascii="Courier New" w:hAnsi="Courier New" w:cs="Courier New"/>
-        </w:rPr>
-        <w:t>abiebals   90</w:t>
-      </w:r>
-    </w:p>
-    <w:p>
-      <w:pPr>
-        <w:pStyle w:val="textbody"/>
-        <w:rPr>
-          <w:rFonts w:ascii="Courier New" w:hAnsi="Courier New" w:cs="Courier New"/>
-        </w:rPr>
-      </w:pPr>
-      <w:r>
-        <w:rPr>
-          <w:rFonts w:ascii="Courier New" w:hAnsi="Courier New" w:cs="Courier New"/>
-        </w:rPr>
-        <w:t>poputrem   90</w:t>
-      </w:r>
-    </w:p>
-    <w:p>
-      <w:pPr>
-        <w:pStyle w:val="textbody"/>
-        <w:rPr>
-          <w:rFonts w:ascii="Courier New" w:hAnsi="Courier New" w:cs="Courier New"/>
-        </w:rPr>
-      </w:pPr>
-    </w:p>
-    <w:p>
-      <w:pPr>
-        <w:pStyle w:val="textbody"/>
-        <w:rPr>
-          <w:rFonts w:ascii="Courier New" w:hAnsi="Courier New" w:cs="Courier New"/>
-        </w:rPr>
-      </w:pPr>
-      <w:r>
-        <w:rPr>
-          <w:rFonts w:ascii="Courier New" w:hAnsi="Courier New" w:cs="Courier New"/>
-        </w:rPr>
-        <w:t>MapName  stress/stress-map-{timestep}.img  &lt;&lt; Currently no maps are being produced; a placeholder</w:t>
+        <w:t xml:space="preserve">&gt;&gt; </w:t>
+      </w:r>
+      <w:proofErr w:type="gramStart"/>
+      <w:r>
+        <w:rPr>
+          <w:rFonts w:ascii="Courier New" w:hAnsi="Courier New" w:cs="Courier New"/>
+        </w:rPr>
+        <w:t>species</w:t>
+      </w:r>
+      <w:proofErr w:type="gramEnd"/>
+      <w:r>
+        <w:rPr>
+          <w:rFonts w:ascii="Courier New" w:hAnsi="Courier New" w:cs="Courier New"/>
+        </w:rPr>
+        <w:t xml:space="preserve"> </w:t>
+      </w:r>
+      <w:proofErr w:type="spellStart"/>
+      <w:r>
+        <w:rPr>
+          <w:rFonts w:ascii="Courier New" w:hAnsi="Courier New" w:cs="Courier New"/>
+        </w:rPr>
+        <w:t>CummulativeBiomassReduction</w:t>
+      </w:r>
+      <w:proofErr w:type="spellEnd"/>
+      <w:r>
+        <w:rPr>
+          <w:rFonts w:ascii="Courier New" w:hAnsi="Courier New" w:cs="Courier New"/>
+        </w:rPr>
+        <w:t>(%) to trigger complete mortality</w:t>
+      </w:r>
+    </w:p>
+    <w:p>
+      <w:pPr>
+        <w:pStyle w:val="textbody"/>
+        <w:rPr>
+          <w:rFonts w:ascii="Courier New" w:hAnsi="Courier New" w:cs="Courier New"/>
+        </w:rPr>
+      </w:pPr>
+      <w:proofErr w:type="spellStart"/>
+      <w:proofErr w:type="gramStart"/>
+      <w:r>
+        <w:rPr>
+          <w:rFonts w:ascii="Courier New" w:hAnsi="Courier New" w:cs="Courier New"/>
+        </w:rPr>
+        <w:t>abiebals</w:t>
+      </w:r>
+      <w:proofErr w:type="spellEnd"/>
+      <w:proofErr w:type="gramEnd"/>
+      <w:r>
+        <w:rPr>
+          <w:rFonts w:ascii="Courier New" w:hAnsi="Courier New" w:cs="Courier New"/>
+        </w:rPr>
+        <w:t xml:space="preserve">   90</w:t>
+      </w:r>
+    </w:p>
+    <w:p>
+      <w:pPr>
+        <w:pStyle w:val="textbody"/>
+        <w:rPr>
+          <w:rFonts w:ascii="Courier New" w:hAnsi="Courier New" w:cs="Courier New"/>
+        </w:rPr>
+      </w:pPr>
+      <w:proofErr w:type="spellStart"/>
+      <w:proofErr w:type="gramStart"/>
+      <w:r>
+        <w:rPr>
+          <w:rFonts w:ascii="Courier New" w:hAnsi="Courier New" w:cs="Courier New"/>
+        </w:rPr>
+        <w:t>poputrem</w:t>
+      </w:r>
+      <w:proofErr w:type="spellEnd"/>
+      <w:proofErr w:type="gramEnd"/>
+      <w:r>
+        <w:rPr>
+          <w:rFonts w:ascii="Courier New" w:hAnsi="Courier New" w:cs="Courier New"/>
+        </w:rPr>
+        <w:t xml:space="preserve">   90</w:t>
+      </w:r>
+    </w:p>
+    <w:p>
+      <w:pPr>
+        <w:pStyle w:val="textbody"/>
+        <w:rPr>
+          <w:rFonts w:ascii="Courier New" w:hAnsi="Courier New" w:cs="Courier New"/>
+        </w:rPr>
+      </w:pPr>
+    </w:p>
+    <w:p>
+      <w:pPr>
+        <w:pStyle w:val="textbody"/>
+        <w:rPr>
+          <w:rFonts w:ascii="Courier New" w:hAnsi="Courier New" w:cs="Courier New"/>
+        </w:rPr>
+      </w:pPr>
+      <w:proofErr w:type="spellStart"/>
+      <w:proofErr w:type="gramStart"/>
+      <w:r>
+        <w:rPr>
+          <w:rFonts w:ascii="Courier New" w:hAnsi="Courier New" w:cs="Courier New"/>
+        </w:rPr>
+        <w:t>MapName</w:t>
+      </w:r>
+      <w:proofErr w:type="spellEnd"/>
+      <w:r>
+        <w:rPr>
+          <w:rFonts w:ascii="Courier New" w:hAnsi="Courier New" w:cs="Courier New"/>
+        </w:rPr>
+        <w:t xml:space="preserve">  stress</w:t>
+      </w:r>
+      <w:proofErr w:type="gramEnd"/>
+      <w:r>
+        <w:rPr>
+          <w:rFonts w:ascii="Courier New" w:hAnsi="Courier New" w:cs="Courier New"/>
+        </w:rPr>
+        <w:t>/stress-map-{</w:t>
+      </w:r>
+      <w:proofErr w:type="spellStart"/>
+      <w:r>
+        <w:rPr>
+          <w:rFonts w:ascii="Courier New" w:hAnsi="Courier New" w:cs="Courier New"/>
+        </w:rPr>
+        <w:t>timestep</w:t>
+      </w:r>
+      <w:proofErr w:type="spellEnd"/>
+      <w:r>
+        <w:rPr>
+          <w:rFonts w:ascii="Courier New" w:hAnsi="Courier New" w:cs="Courier New"/>
+        </w:rPr>
+        <w:t>}.</w:t>
+      </w:r>
+      <w:proofErr w:type="spellStart"/>
+      <w:r>
+        <w:rPr>
+          <w:rFonts w:ascii="Courier New" w:hAnsi="Courier New" w:cs="Courier New"/>
+        </w:rPr>
+        <w:t>img</w:t>
+      </w:r>
+      <w:proofErr w:type="spellEnd"/>
+      <w:r>
+        <w:rPr>
+          <w:rFonts w:ascii="Courier New" w:hAnsi="Courier New" w:cs="Courier New"/>
+        </w:rPr>
+        <w:t xml:space="preserve">  &lt;&lt; Currently no maps are being produced; a placeholder</w:t>
       </w:r>
     </w:p>
     <w:p>
@@ -2982,16 +4017,32 @@
           <w:rFonts w:ascii="Courier New" w:hAnsi="Courier New" w:cs="Courier New"/>
         </w:rPr>
       </w:pPr>
-      <w:r>
-        <w:rPr>
-          <w:rFonts w:ascii="Courier New" w:hAnsi="Courier New" w:cs="Courier New"/>
-        </w:rPr>
-        <w:t>LogFile  "stress-mortality-log.csv"</w:t>
+      <w:proofErr w:type="spellStart"/>
+      <w:proofErr w:type="gramStart"/>
+      <w:r>
+        <w:rPr>
+          <w:rFonts w:ascii="Courier New" w:hAnsi="Courier New" w:cs="Courier New"/>
+        </w:rPr>
+        <w:t>LogFile</w:t>
+      </w:r>
+      <w:proofErr w:type="spellEnd"/>
+      <w:r>
+        <w:rPr>
+          <w:rFonts w:ascii="Courier New" w:hAnsi="Courier New" w:cs="Courier New"/>
+        </w:rPr>
+        <w:t xml:space="preserve">  "</w:t>
+      </w:r>
+      <w:proofErr w:type="gramEnd"/>
+      <w:r>
+        <w:rPr>
+          <w:rFonts w:ascii="Courier New" w:hAnsi="Courier New" w:cs="Courier New"/>
+        </w:rPr>
+        <w:t>stress-mortality-log.csv"</w:t>
       </w:r>
     </w:p>
     <w:sectPr>
-      <w:headerReference w:type="default" r:id="rId8"/>
-      <w:footerReference w:type="default" r:id="rId9"/>
+      <w:headerReference w:type="default" r:id="rId9"/>
+      <w:footerReference w:type="default" r:id="rId10"/>
       <w:pgSz w:w="12240" w:h="15840" w:code="1"/>
       <w:pgMar w:top="1627" w:right="1627" w:bottom="2707" w:left="1627" w:header="936" w:footer="720" w:gutter="0"/>
       <w:pgNumType w:start="1"/>
@@ -3000,6 +4051,158 @@
     </w:sectPr>
   </w:body>
 </w:document>
+</file>
+
+<file path=word/comments.xml><?xml version="1.0" encoding="utf-8"?>
+<w:comments xmlns:ve="http://schemas.openxmlformats.org/markup-compatibility/2006" xmlns:o="urn:schemas-microsoft-com:office:office" xmlns:r="http://schemas.openxmlformats.org/officeDocument/2006/relationships" xmlns:m="http://schemas.openxmlformats.org/officeDocument/2006/math" xmlns:v="urn:schemas-microsoft-com:vml" xmlns:wp="http://schemas.openxmlformats.org/drawingml/2006/wordprocessingDrawing" xmlns:w10="urn:schemas-microsoft-com:office:word" xmlns:w="http://schemas.openxmlformats.org/wordprocessingml/2006/main" xmlns:wne="http://schemas.microsoft.com/office/word/2006/wordml">
+  <w:comment w:id="15" w:author="D.J. Shinneman" w:date="2011-07-25T13:24:00Z" w:initials="DJS">
+    <w:p>
+      <w:pPr>
+        <w:pStyle w:val="CommentText"/>
+      </w:pPr>
+      <w:r>
+        <w:rPr>
+          <w:rStyle w:val="CommentReference"/>
+        </w:rPr>
+        <w:annotationRef/>
+      </w:r>
+      <w:r>
+        <w:t>To make this table easier to manage, could it be reorganized to allow for a list of species for each year and land type?  For example:</w:t>
+      </w:r>
+    </w:p>
+    <w:p>
+      <w:pPr>
+        <w:pStyle w:val="CommentText"/>
+      </w:pPr>
+    </w:p>
+    <w:p>
+      <w:pPr>
+        <w:pStyle w:val="textbody"/>
+        <w:ind w:left="0"/>
+        <w:rPr>
+          <w:rFonts w:ascii="Courier New" w:hAnsi="Courier New" w:cs="Courier New"/>
+        </w:rPr>
+      </w:pPr>
+      <w:r>
+        <w:rPr>
+          <w:rFonts w:ascii="Courier New" w:hAnsi="Courier New" w:cs="Courier New"/>
+        </w:rPr>
+        <w:t xml:space="preserve">&gt;&gt;year </w:t>
+      </w:r>
+      <w:proofErr w:type="gramStart"/>
+      <w:r>
+        <w:rPr>
+          <w:rFonts w:ascii="Courier New" w:hAnsi="Courier New" w:cs="Courier New"/>
+        </w:rPr>
+        <w:t>landtype  species</w:t>
+      </w:r>
+      <w:proofErr w:type="gramEnd"/>
+    </w:p>
+    <w:p>
+      <w:pPr>
+        <w:pStyle w:val="textbody"/>
+        <w:ind w:left="0"/>
+        <w:rPr>
+          <w:rFonts w:ascii="Courier New" w:hAnsi="Courier New" w:cs="Courier New"/>
+        </w:rPr>
+      </w:pPr>
+      <w:r>
+        <w:rPr>
+          <w:rFonts w:ascii="Courier New" w:hAnsi="Courier New" w:cs="Courier New"/>
+        </w:rPr>
+        <w:t>&gt;&gt; ---</w:t>
+      </w:r>
+      <w:r>
+        <w:rPr>
+          <w:rFonts w:ascii="Courier New" w:hAnsi="Courier New" w:cs="Courier New"/>
+        </w:rPr>
+        <w:t xml:space="preserve"> -------</w:t>
+      </w:r>
+      <w:r>
+        <w:rPr>
+          <w:rFonts w:ascii="Courier New" w:hAnsi="Courier New" w:cs="Courier New"/>
+        </w:rPr>
+        <w:t xml:space="preserve">   </w:t>
+      </w:r>
+      <w:r>
+        <w:rPr>
+          <w:rFonts w:ascii="Courier New" w:hAnsi="Courier New" w:cs="Courier New"/>
+        </w:rPr>
+        <w:t>-----</w:t>
+      </w:r>
+    </w:p>
+    <w:p>
+      <w:pPr>
+        <w:pStyle w:val="CommentText"/>
+      </w:pPr>
+      <w:r>
+        <w:t xml:space="preserve">       2         eco1              </w:t>
+      </w:r>
+      <w:proofErr w:type="spellStart"/>
+      <w:r>
+        <w:t>abiebals</w:t>
+      </w:r>
+      <w:proofErr w:type="spellEnd"/>
+      <w:r>
+        <w:t xml:space="preserve">, </w:t>
+      </w:r>
+      <w:proofErr w:type="spellStart"/>
+      <w:r>
+        <w:t>poputrem</w:t>
+      </w:r>
+      <w:proofErr w:type="spellEnd"/>
+      <w:r>
+        <w:t xml:space="preserve"> </w:t>
+      </w:r>
+    </w:p>
+    <w:p>
+      <w:pPr>
+        <w:pStyle w:val="CommentText"/>
+      </w:pPr>
+      <w:r>
+        <w:t xml:space="preserve">       10       e</w:t>
+      </w:r>
+      <w:r>
+        <w:t xml:space="preserve"> </w:t>
+      </w:r>
+      <w:r>
+        <w:t xml:space="preserve">co1              </w:t>
+      </w:r>
+      <w:proofErr w:type="spellStart"/>
+      <w:r>
+        <w:t>abiebals</w:t>
+      </w:r>
+      <w:proofErr w:type="spellEnd"/>
+    </w:p>
+    <w:p>
+      <w:pPr>
+        <w:pStyle w:val="CommentText"/>
+      </w:pPr>
+      <w:r>
+        <w:t xml:space="preserve">       </w:t>
+      </w:r>
+      <w:r>
+        <w:t>10</w:t>
+      </w:r>
+      <w:r>
+        <w:t xml:space="preserve">        eco2              </w:t>
+      </w:r>
+      <w:proofErr w:type="spellStart"/>
+      <w:r>
+        <w:t>abiebals</w:t>
+      </w:r>
+      <w:proofErr w:type="spellEnd"/>
+      <w:r>
+        <w:t xml:space="preserve">, </w:t>
+      </w:r>
+      <w:proofErr w:type="spellStart"/>
+      <w:r>
+        <w:t>poputrem</w:t>
+      </w:r>
+      <w:proofErr w:type="spellEnd"/>
+    </w:p>
+  </w:comment>
+</w:comments>
 </file>
 
 <file path=word/endnotes.xml><?xml version="1.0" encoding="utf-8"?>
@@ -4301,6 +5504,79 @@
       <w:color w:val="808080"/>
     </w:rPr>
   </w:style>
+  <w:style w:type="character" w:styleId="CommentReference">
+    <w:name w:val="annotation reference"/>
+    <w:basedOn w:val="DefaultParagraphFont"/>
+    <w:uiPriority w:val="99"/>
+    <w:semiHidden/>
+    <w:unhideWhenUsed/>
+    <w:rsid w:val="00FF209B"/>
+    <w:rPr>
+      <w:sz w:val="16"/>
+      <w:szCs w:val="16"/>
+    </w:rPr>
+  </w:style>
+  <w:style w:type="paragraph" w:styleId="CommentText">
+    <w:name w:val="annotation text"/>
+    <w:basedOn w:val="Normal"/>
+    <w:link w:val="CommentTextChar"/>
+    <w:uiPriority w:val="99"/>
+    <w:unhideWhenUsed/>
+    <w:rsid w:val="00FF209B"/>
+    <w:rPr>
+      <w:sz w:val="20"/>
+      <w:szCs w:val="20"/>
+    </w:rPr>
+  </w:style>
+  <w:style w:type="character" w:customStyle="1" w:styleId="CommentTextChar">
+    <w:name w:val="Comment Text Char"/>
+    <w:basedOn w:val="DefaultParagraphFont"/>
+    <w:link w:val="CommentText"/>
+    <w:uiPriority w:val="99"/>
+    <w:rsid w:val="00FF209B"/>
+  </w:style>
+  <w:style w:type="paragraph" w:styleId="CommentSubject">
+    <w:name w:val="annotation subject"/>
+    <w:basedOn w:val="CommentText"/>
+    <w:next w:val="CommentText"/>
+    <w:link w:val="CommentSubjectChar"/>
+    <w:uiPriority w:val="99"/>
+    <w:semiHidden/>
+    <w:unhideWhenUsed/>
+    <w:rsid w:val="00FF209B"/>
+    <w:rPr>
+      <w:b/>
+      <w:bCs/>
+    </w:rPr>
+  </w:style>
+  <w:style w:type="character" w:customStyle="1" w:styleId="CommentSubjectChar">
+    <w:name w:val="Comment Subject Char"/>
+    <w:basedOn w:val="CommentTextChar"/>
+    <w:link w:val="CommentSubject"/>
+    <w:uiPriority w:val="99"/>
+    <w:semiHidden/>
+    <w:rsid w:val="00FF209B"/>
+    <w:rPr>
+      <w:b/>
+      <w:bCs/>
+    </w:rPr>
+  </w:style>
+  <w:style w:type="character" w:customStyle="1" w:styleId="st">
+    <w:name w:val="st"/>
+    <w:basedOn w:val="DefaultParagraphFont"/>
+    <w:rsid w:val="00FF209B"/>
+  </w:style>
+  <w:style w:type="character" w:styleId="Emphasis">
+    <w:name w:val="Emphasis"/>
+    <w:basedOn w:val="DefaultParagraphFont"/>
+    <w:uiPriority w:val="20"/>
+    <w:qFormat/>
+    <w:rsid w:val="00FF209B"/>
+    <w:rPr>
+      <w:i/>
+      <w:iCs/>
+    </w:rPr>
+  </w:style>
 </w:styles>
 </file>
 
@@ -4592,7 +5868,7 @@
 </file>
 
 <file path=customXml/itemProps1.xml><?xml version="1.0" encoding="utf-8"?>
-<ds:datastoreItem xmlns:ds="http://schemas.openxmlformats.org/officeDocument/2006/customXml" ds:itemID="{E87B5A1F-E97B-40BE-9F4D-8B16D1192795}">
+<ds:datastoreItem xmlns:ds="http://schemas.openxmlformats.org/officeDocument/2006/customXml" ds:itemID="{7D1007BC-F8B0-41ED-9DF5-2431E782362B}">
   <ds:schemaRefs>
     <ds:schemaRef ds:uri="http://schemas.openxmlformats.org/officeDocument/2006/bibliography"/>
   </ds:schemaRefs>

</xml_diff>